<commit_message>
Update Analisis de Resultados.docx
</commit_message>
<xml_diff>
--- a/Analisis de Resultados.docx
+++ b/Analisis de Resultados.docx
@@ -323,10 +323,11 @@
     </w:p>
     <w:p>
       <w:pPr>
-        <w:spacing w:line="480" w:lineRule="auto"/>
+        <w:pStyle w:val="TOCHeading"/>
         <w:rPr>
           <w:rFonts w:ascii="Times New Roman" w:eastAsia="Times New Roman" w:hAnsi="Times New Roman" w:cs="Times New Roman"/>
           <w:b/>
+          <w:color w:val="auto"/>
           <w:sz w:val="28"/>
           <w:szCs w:val="28"/>
           <w:lang w:val="es-CR"/>
@@ -336,6 +337,7 @@
         <w:rPr>
           <w:rFonts w:ascii="Times New Roman" w:eastAsia="Times New Roman" w:hAnsi="Times New Roman" w:cs="Times New Roman"/>
           <w:b/>
+          <w:color w:val="auto"/>
           <w:sz w:val="28"/>
           <w:szCs w:val="28"/>
           <w:lang w:val="es-CR"/>
@@ -344,114 +346,1153 @@
         <w:t>Índice</w:t>
       </w:r>
     </w:p>
-    <w:p>
-      <w:pPr>
-        <w:spacing w:line="480" w:lineRule="auto"/>
-        <w:rPr>
-          <w:rFonts w:ascii="Times New Roman" w:eastAsia="Times New Roman" w:hAnsi="Times New Roman" w:cs="Times New Roman"/>
+    <w:sdt>
+      <w:sdtPr>
+        <w:id w:val="59367636"/>
+        <w:docPartObj>
+          <w:docPartGallery w:val="Table of Contents"/>
+          <w:docPartUnique/>
+        </w:docPartObj>
+      </w:sdtPr>
+      <w:sdtEndPr>
+        <w:rPr>
           <w:b/>
-          <w:sz w:val="24"/>
-          <w:szCs w:val="24"/>
-          <w:lang w:val="en-US"/>
-        </w:rPr>
-      </w:pPr>
-    </w:p>
-    <w:p>
-      <w:pPr>
-        <w:spacing w:line="480" w:lineRule="auto"/>
-        <w:rPr>
-          <w:rFonts w:ascii="Times New Roman" w:eastAsia="Times New Roman" w:hAnsi="Times New Roman" w:cs="Times New Roman"/>
-          <w:b/>
-          <w:sz w:val="24"/>
-          <w:szCs w:val="24"/>
-          <w:lang w:val="en-US"/>
-        </w:rPr>
-      </w:pPr>
-    </w:p>
-    <w:p>
-      <w:pPr>
-        <w:spacing w:line="480" w:lineRule="auto"/>
-        <w:rPr>
-          <w:rFonts w:ascii="Times New Roman" w:eastAsia="Times New Roman" w:hAnsi="Times New Roman" w:cs="Times New Roman"/>
-          <w:b/>
-          <w:sz w:val="24"/>
-          <w:szCs w:val="24"/>
-          <w:lang w:val="en-US"/>
-        </w:rPr>
-      </w:pPr>
-    </w:p>
-    <w:p>
-      <w:pPr>
-        <w:spacing w:line="480" w:lineRule="auto"/>
-        <w:rPr>
-          <w:rFonts w:ascii="Times New Roman" w:eastAsia="Times New Roman" w:hAnsi="Times New Roman" w:cs="Times New Roman"/>
-          <w:b/>
-          <w:sz w:val="24"/>
-          <w:szCs w:val="24"/>
-          <w:lang w:val="en-US"/>
-        </w:rPr>
-      </w:pPr>
-    </w:p>
-    <w:p>
-      <w:pPr>
-        <w:spacing w:line="480" w:lineRule="auto"/>
-        <w:rPr>
-          <w:rFonts w:ascii="Times New Roman" w:eastAsia="Times New Roman" w:hAnsi="Times New Roman" w:cs="Times New Roman"/>
-          <w:b/>
-          <w:sz w:val="24"/>
-          <w:szCs w:val="24"/>
-          <w:lang w:val="en-US"/>
-        </w:rPr>
-      </w:pPr>
-    </w:p>
-    <w:p>
-      <w:pPr>
-        <w:spacing w:line="480" w:lineRule="auto"/>
-        <w:rPr>
-          <w:rFonts w:ascii="Times New Roman" w:eastAsia="Times New Roman" w:hAnsi="Times New Roman" w:cs="Times New Roman"/>
-          <w:b/>
-          <w:sz w:val="24"/>
-          <w:szCs w:val="24"/>
-          <w:lang w:val="en-US"/>
-        </w:rPr>
-      </w:pPr>
-    </w:p>
-    <w:p>
-      <w:pPr>
-        <w:spacing w:line="480" w:lineRule="auto"/>
-        <w:rPr>
-          <w:rFonts w:ascii="Times New Roman" w:eastAsia="Times New Roman" w:hAnsi="Times New Roman" w:cs="Times New Roman"/>
-          <w:b/>
-          <w:sz w:val="24"/>
-          <w:szCs w:val="24"/>
-          <w:lang w:val="en-US"/>
-        </w:rPr>
-      </w:pPr>
-    </w:p>
-    <w:p>
-      <w:pPr>
-        <w:spacing w:line="480" w:lineRule="auto"/>
-        <w:rPr>
-          <w:rFonts w:ascii="Times New Roman" w:eastAsia="Times New Roman" w:hAnsi="Times New Roman" w:cs="Times New Roman"/>
-          <w:b/>
-          <w:sz w:val="24"/>
-          <w:szCs w:val="24"/>
-          <w:lang w:val="en-US"/>
-        </w:rPr>
-      </w:pPr>
-    </w:p>
-    <w:p>
-      <w:pPr>
-        <w:spacing w:line="480" w:lineRule="auto"/>
-        <w:rPr>
-          <w:rFonts w:ascii="Times New Roman" w:eastAsia="Times New Roman" w:hAnsi="Times New Roman" w:cs="Times New Roman"/>
-          <w:b/>
-          <w:sz w:val="24"/>
-          <w:szCs w:val="24"/>
-          <w:lang w:val="en-US"/>
-        </w:rPr>
-      </w:pPr>
-    </w:p>
+          <w:bCs/>
+          <w:noProof/>
+        </w:rPr>
+      </w:sdtEndPr>
+      <w:sdtContent>
+        <w:p>
+          <w:pPr>
+            <w:spacing w:line="480" w:lineRule="auto"/>
+          </w:pPr>
+        </w:p>
+        <w:p>
+          <w:pPr>
+            <w:pStyle w:val="TOC1"/>
+            <w:tabs>
+              <w:tab w:val="left" w:pos="440"/>
+              <w:tab w:val="right" w:leader="dot" w:pos="9350"/>
+            </w:tabs>
+            <w:rPr>
+              <w:rFonts w:asciiTheme="minorHAnsi" w:eastAsiaTheme="minorEastAsia" w:hAnsiTheme="minorHAnsi" w:cstheme="minorBidi"/>
+              <w:noProof/>
+              <w:lang w:val="es-CR"/>
+            </w:rPr>
+          </w:pPr>
+          <w:r>
+            <w:fldChar w:fldCharType="begin"/>
+          </w:r>
+          <w:r>
+            <w:instrText xml:space="preserve"> TOC \o "1-3" \h \z \u </w:instrText>
+          </w:r>
+          <w:r>
+            <w:fldChar w:fldCharType="separate"/>
+          </w:r>
+          <w:hyperlink w:anchor="_Toc88431405" w:history="1">
+            <w:r>
+              <w:rPr>
+                <w:rStyle w:val="Hyperlink"/>
+                <w:rFonts w:ascii="Times New Roman" w:eastAsia="Times New Roman" w:hAnsi="Times New Roman" w:cs="Times New Roman"/>
+                <w:b/>
+                <w:bCs/>
+                <w:noProof/>
+                <w:lang w:val="es-CR"/>
+              </w:rPr>
+              <w:t>1.</w:t>
+            </w:r>
+            <w:r>
+              <w:rPr>
+                <w:rFonts w:asciiTheme="minorHAnsi" w:eastAsiaTheme="minorEastAsia" w:hAnsiTheme="minorHAnsi" w:cstheme="minorBidi"/>
+                <w:noProof/>
+                <w:lang w:val="es-CR"/>
+              </w:rPr>
+              <w:tab/>
+            </w:r>
+            <w:r>
+              <w:rPr>
+                <w:rStyle w:val="Hyperlink"/>
+                <w:rFonts w:ascii="Times New Roman" w:eastAsia="Times New Roman" w:hAnsi="Times New Roman" w:cs="Times New Roman"/>
+                <w:b/>
+                <w:bCs/>
+                <w:noProof/>
+              </w:rPr>
+              <w:t>Introducción</w:t>
+            </w:r>
+            <w:r>
+              <w:rPr>
+                <w:noProof/>
+                <w:webHidden/>
+              </w:rPr>
+              <w:tab/>
+            </w:r>
+            <w:r>
+              <w:rPr>
+                <w:noProof/>
+                <w:webHidden/>
+              </w:rPr>
+              <w:fldChar w:fldCharType="begin"/>
+            </w:r>
+            <w:r>
+              <w:rPr>
+                <w:noProof/>
+                <w:webHidden/>
+              </w:rPr>
+              <w:instrText xml:space="preserve"> PAGEREF _Toc88431405 \h </w:instrText>
+            </w:r>
+            <w:r>
+              <w:rPr>
+                <w:noProof/>
+                <w:webHidden/>
+              </w:rPr>
+            </w:r>
+            <w:r>
+              <w:rPr>
+                <w:noProof/>
+                <w:webHidden/>
+              </w:rPr>
+              <w:fldChar w:fldCharType="separate"/>
+            </w:r>
+            <w:r>
+              <w:rPr>
+                <w:noProof/>
+                <w:webHidden/>
+              </w:rPr>
+              <w:t>3</w:t>
+            </w:r>
+            <w:r>
+              <w:rPr>
+                <w:noProof/>
+                <w:webHidden/>
+              </w:rPr>
+              <w:fldChar w:fldCharType="end"/>
+            </w:r>
+          </w:hyperlink>
+        </w:p>
+        <w:p>
+          <w:pPr>
+            <w:pStyle w:val="TOC1"/>
+            <w:tabs>
+              <w:tab w:val="left" w:pos="440"/>
+              <w:tab w:val="right" w:leader="dot" w:pos="9350"/>
+            </w:tabs>
+            <w:rPr>
+              <w:rFonts w:asciiTheme="minorHAnsi" w:eastAsiaTheme="minorEastAsia" w:hAnsiTheme="minorHAnsi" w:cstheme="minorBidi"/>
+              <w:noProof/>
+              <w:lang w:val="es-CR"/>
+            </w:rPr>
+          </w:pPr>
+          <w:hyperlink w:anchor="_Toc88431406" w:history="1">
+            <w:r>
+              <w:rPr>
+                <w:rStyle w:val="Hyperlink"/>
+                <w:rFonts w:ascii="Times New Roman" w:hAnsi="Times New Roman" w:cs="Times New Roman"/>
+                <w:b/>
+                <w:bCs/>
+                <w:noProof/>
+              </w:rPr>
+              <w:t>2.</w:t>
+            </w:r>
+            <w:r>
+              <w:rPr>
+                <w:rFonts w:asciiTheme="minorHAnsi" w:eastAsiaTheme="minorEastAsia" w:hAnsiTheme="minorHAnsi" w:cstheme="minorBidi"/>
+                <w:noProof/>
+                <w:lang w:val="es-CR"/>
+              </w:rPr>
+              <w:tab/>
+            </w:r>
+            <w:r>
+              <w:rPr>
+                <w:rStyle w:val="Hyperlink"/>
+                <w:rFonts w:ascii="Times New Roman" w:hAnsi="Times New Roman" w:cs="Times New Roman"/>
+                <w:b/>
+                <w:bCs/>
+                <w:noProof/>
+              </w:rPr>
+              <w:t>Análisis de Resultados</w:t>
+            </w:r>
+            <w:r>
+              <w:rPr>
+                <w:noProof/>
+                <w:webHidden/>
+              </w:rPr>
+              <w:tab/>
+            </w:r>
+            <w:r>
+              <w:rPr>
+                <w:noProof/>
+                <w:webHidden/>
+              </w:rPr>
+              <w:fldChar w:fldCharType="begin"/>
+            </w:r>
+            <w:r>
+              <w:rPr>
+                <w:noProof/>
+                <w:webHidden/>
+              </w:rPr>
+              <w:instrText xml:space="preserve"> PAGEREF _Toc88431406 \h </w:instrText>
+            </w:r>
+            <w:r>
+              <w:rPr>
+                <w:noProof/>
+                <w:webHidden/>
+              </w:rPr>
+            </w:r>
+            <w:r>
+              <w:rPr>
+                <w:noProof/>
+                <w:webHidden/>
+              </w:rPr>
+              <w:fldChar w:fldCharType="separate"/>
+            </w:r>
+            <w:r>
+              <w:rPr>
+                <w:noProof/>
+                <w:webHidden/>
+              </w:rPr>
+              <w:t>4</w:t>
+            </w:r>
+            <w:r>
+              <w:rPr>
+                <w:noProof/>
+                <w:webHidden/>
+              </w:rPr>
+              <w:fldChar w:fldCharType="end"/>
+            </w:r>
+          </w:hyperlink>
+        </w:p>
+        <w:p>
+          <w:pPr>
+            <w:pStyle w:val="TOC2"/>
+            <w:tabs>
+              <w:tab w:val="left" w:pos="880"/>
+              <w:tab w:val="right" w:leader="dot" w:pos="9350"/>
+            </w:tabs>
+            <w:rPr>
+              <w:rFonts w:asciiTheme="minorHAnsi" w:eastAsiaTheme="minorEastAsia" w:hAnsiTheme="minorHAnsi" w:cstheme="minorBidi"/>
+              <w:noProof/>
+              <w:lang w:val="es-CR"/>
+            </w:rPr>
+          </w:pPr>
+          <w:hyperlink w:anchor="_Toc88431407" w:history="1">
+            <w:r>
+              <w:rPr>
+                <w:rStyle w:val="Hyperlink"/>
+                <w:rFonts w:ascii="Times New Roman" w:hAnsi="Times New Roman" w:cs="Times New Roman"/>
+                <w:b/>
+                <w:bCs/>
+                <w:noProof/>
+              </w:rPr>
+              <w:t>2.1.</w:t>
+            </w:r>
+            <w:r>
+              <w:rPr>
+                <w:rFonts w:asciiTheme="minorHAnsi" w:eastAsiaTheme="minorEastAsia" w:hAnsiTheme="minorHAnsi" w:cstheme="minorBidi"/>
+                <w:noProof/>
+                <w:lang w:val="es-CR"/>
+              </w:rPr>
+              <w:tab/>
+            </w:r>
+            <w:r>
+              <w:rPr>
+                <w:rStyle w:val="Hyperlink"/>
+                <w:rFonts w:ascii="Times New Roman" w:hAnsi="Times New Roman" w:cs="Times New Roman"/>
+                <w:b/>
+                <w:bCs/>
+                <w:noProof/>
+              </w:rPr>
+              <w:t>Documentación</w:t>
+            </w:r>
+            <w:r>
+              <w:rPr>
+                <w:noProof/>
+                <w:webHidden/>
+              </w:rPr>
+              <w:tab/>
+            </w:r>
+            <w:r>
+              <w:rPr>
+                <w:noProof/>
+                <w:webHidden/>
+              </w:rPr>
+              <w:fldChar w:fldCharType="begin"/>
+            </w:r>
+            <w:r>
+              <w:rPr>
+                <w:noProof/>
+                <w:webHidden/>
+              </w:rPr>
+              <w:instrText xml:space="preserve"> PAGEREF _Toc88431407 \h </w:instrText>
+            </w:r>
+            <w:r>
+              <w:rPr>
+                <w:noProof/>
+                <w:webHidden/>
+              </w:rPr>
+            </w:r>
+            <w:r>
+              <w:rPr>
+                <w:noProof/>
+                <w:webHidden/>
+              </w:rPr>
+              <w:fldChar w:fldCharType="separate"/>
+            </w:r>
+            <w:r>
+              <w:rPr>
+                <w:noProof/>
+                <w:webHidden/>
+              </w:rPr>
+              <w:t>5</w:t>
+            </w:r>
+            <w:r>
+              <w:rPr>
+                <w:noProof/>
+                <w:webHidden/>
+              </w:rPr>
+              <w:fldChar w:fldCharType="end"/>
+            </w:r>
+          </w:hyperlink>
+        </w:p>
+        <w:p>
+          <w:pPr>
+            <w:pStyle w:val="TOC2"/>
+            <w:tabs>
+              <w:tab w:val="left" w:pos="880"/>
+              <w:tab w:val="right" w:leader="dot" w:pos="9350"/>
+            </w:tabs>
+            <w:rPr>
+              <w:rFonts w:asciiTheme="minorHAnsi" w:eastAsiaTheme="minorEastAsia" w:hAnsiTheme="minorHAnsi" w:cstheme="minorBidi"/>
+              <w:noProof/>
+              <w:lang w:val="es-CR"/>
+            </w:rPr>
+          </w:pPr>
+          <w:hyperlink w:anchor="_Toc88431408" w:history="1">
+            <w:r>
+              <w:rPr>
+                <w:rStyle w:val="Hyperlink"/>
+                <w:rFonts w:ascii="Times New Roman" w:hAnsi="Times New Roman" w:cs="Times New Roman"/>
+                <w:b/>
+                <w:bCs/>
+                <w:noProof/>
+              </w:rPr>
+              <w:t>2.2.</w:t>
+            </w:r>
+            <w:r>
+              <w:rPr>
+                <w:rFonts w:asciiTheme="minorHAnsi" w:eastAsiaTheme="minorEastAsia" w:hAnsiTheme="minorHAnsi" w:cstheme="minorBidi"/>
+                <w:noProof/>
+                <w:lang w:val="es-CR"/>
+              </w:rPr>
+              <w:tab/>
+            </w:r>
+            <w:r>
+              <w:rPr>
+                <w:rStyle w:val="Hyperlink"/>
+                <w:rFonts w:ascii="Times New Roman" w:hAnsi="Times New Roman" w:cs="Times New Roman"/>
+                <w:b/>
+                <w:bCs/>
+                <w:noProof/>
+              </w:rPr>
+              <w:t>Base de datos</w:t>
+            </w:r>
+            <w:r>
+              <w:rPr>
+                <w:noProof/>
+                <w:webHidden/>
+              </w:rPr>
+              <w:tab/>
+            </w:r>
+            <w:r>
+              <w:rPr>
+                <w:noProof/>
+                <w:webHidden/>
+              </w:rPr>
+              <w:fldChar w:fldCharType="begin"/>
+            </w:r>
+            <w:r>
+              <w:rPr>
+                <w:noProof/>
+                <w:webHidden/>
+              </w:rPr>
+              <w:instrText xml:space="preserve"> PAGEREF _Toc88431408 \h </w:instrText>
+            </w:r>
+            <w:r>
+              <w:rPr>
+                <w:noProof/>
+                <w:webHidden/>
+              </w:rPr>
+            </w:r>
+            <w:r>
+              <w:rPr>
+                <w:noProof/>
+                <w:webHidden/>
+              </w:rPr>
+              <w:fldChar w:fldCharType="separate"/>
+            </w:r>
+            <w:r>
+              <w:rPr>
+                <w:noProof/>
+                <w:webHidden/>
+              </w:rPr>
+              <w:t>7</w:t>
+            </w:r>
+            <w:r>
+              <w:rPr>
+                <w:noProof/>
+                <w:webHidden/>
+              </w:rPr>
+              <w:fldChar w:fldCharType="end"/>
+            </w:r>
+          </w:hyperlink>
+        </w:p>
+        <w:p>
+          <w:pPr>
+            <w:pStyle w:val="TOC2"/>
+            <w:tabs>
+              <w:tab w:val="left" w:pos="880"/>
+              <w:tab w:val="right" w:leader="dot" w:pos="9350"/>
+            </w:tabs>
+            <w:rPr>
+              <w:rFonts w:asciiTheme="minorHAnsi" w:eastAsiaTheme="minorEastAsia" w:hAnsiTheme="minorHAnsi" w:cstheme="minorBidi"/>
+              <w:noProof/>
+              <w:lang w:val="es-CR"/>
+            </w:rPr>
+          </w:pPr>
+          <w:hyperlink w:anchor="_Toc88431409" w:history="1">
+            <w:r>
+              <w:rPr>
+                <w:rStyle w:val="Hyperlink"/>
+                <w:rFonts w:ascii="Times New Roman" w:hAnsi="Times New Roman" w:cs="Times New Roman"/>
+                <w:b/>
+                <w:bCs/>
+                <w:noProof/>
+              </w:rPr>
+              <w:t>2.3.</w:t>
+            </w:r>
+            <w:r>
+              <w:rPr>
+                <w:rFonts w:asciiTheme="minorHAnsi" w:eastAsiaTheme="minorEastAsia" w:hAnsiTheme="minorHAnsi" w:cstheme="minorBidi"/>
+                <w:noProof/>
+                <w:lang w:val="es-CR"/>
+              </w:rPr>
+              <w:tab/>
+            </w:r>
+            <w:r>
+              <w:rPr>
+                <w:rStyle w:val="Hyperlink"/>
+                <w:rFonts w:ascii="Times New Roman" w:hAnsi="Times New Roman" w:cs="Times New Roman"/>
+                <w:b/>
+                <w:bCs/>
+                <w:noProof/>
+              </w:rPr>
+              <w:t>Datos básicos</w:t>
+            </w:r>
+            <w:r>
+              <w:rPr>
+                <w:noProof/>
+                <w:webHidden/>
+              </w:rPr>
+              <w:tab/>
+            </w:r>
+            <w:r>
+              <w:rPr>
+                <w:noProof/>
+                <w:webHidden/>
+              </w:rPr>
+              <w:fldChar w:fldCharType="begin"/>
+            </w:r>
+            <w:r>
+              <w:rPr>
+                <w:noProof/>
+                <w:webHidden/>
+              </w:rPr>
+              <w:instrText xml:space="preserve"> PAGEREF _Toc88431409 \h </w:instrText>
+            </w:r>
+            <w:r>
+              <w:rPr>
+                <w:noProof/>
+                <w:webHidden/>
+              </w:rPr>
+            </w:r>
+            <w:r>
+              <w:rPr>
+                <w:noProof/>
+                <w:webHidden/>
+              </w:rPr>
+              <w:fldChar w:fldCharType="separate"/>
+            </w:r>
+            <w:r>
+              <w:rPr>
+                <w:noProof/>
+                <w:webHidden/>
+              </w:rPr>
+              <w:t>9</w:t>
+            </w:r>
+            <w:r>
+              <w:rPr>
+                <w:noProof/>
+                <w:webHidden/>
+              </w:rPr>
+              <w:fldChar w:fldCharType="end"/>
+            </w:r>
+          </w:hyperlink>
+        </w:p>
+        <w:p>
+          <w:pPr>
+            <w:pStyle w:val="TOC2"/>
+            <w:tabs>
+              <w:tab w:val="left" w:pos="880"/>
+              <w:tab w:val="right" w:leader="dot" w:pos="9350"/>
+            </w:tabs>
+            <w:rPr>
+              <w:rFonts w:asciiTheme="minorHAnsi" w:eastAsiaTheme="minorEastAsia" w:hAnsiTheme="minorHAnsi" w:cstheme="minorBidi"/>
+              <w:noProof/>
+              <w:lang w:val="es-CR"/>
+            </w:rPr>
+          </w:pPr>
+          <w:hyperlink w:anchor="_Toc88431410" w:history="1">
+            <w:r>
+              <w:rPr>
+                <w:rStyle w:val="Hyperlink"/>
+                <w:rFonts w:ascii="Times New Roman" w:hAnsi="Times New Roman" w:cs="Times New Roman"/>
+                <w:b/>
+                <w:bCs/>
+                <w:noProof/>
+              </w:rPr>
+              <w:t>2.4.</w:t>
+            </w:r>
+            <w:r>
+              <w:rPr>
+                <w:rFonts w:asciiTheme="minorHAnsi" w:eastAsiaTheme="minorEastAsia" w:hAnsiTheme="minorHAnsi" w:cstheme="minorBidi"/>
+                <w:noProof/>
+                <w:lang w:val="es-CR"/>
+              </w:rPr>
+              <w:tab/>
+            </w:r>
+            <w:r>
+              <w:rPr>
+                <w:rStyle w:val="Hyperlink"/>
+                <w:rFonts w:ascii="Times New Roman" w:hAnsi="Times New Roman" w:cs="Times New Roman"/>
+                <w:b/>
+                <w:bCs/>
+                <w:noProof/>
+              </w:rPr>
+              <w:t>Simulación</w:t>
+            </w:r>
+            <w:r>
+              <w:rPr>
+                <w:noProof/>
+                <w:webHidden/>
+              </w:rPr>
+              <w:tab/>
+            </w:r>
+            <w:r>
+              <w:rPr>
+                <w:noProof/>
+                <w:webHidden/>
+              </w:rPr>
+              <w:fldChar w:fldCharType="begin"/>
+            </w:r>
+            <w:r>
+              <w:rPr>
+                <w:noProof/>
+                <w:webHidden/>
+              </w:rPr>
+              <w:instrText xml:space="preserve"> PAGEREF _Toc88431410 \h </w:instrText>
+            </w:r>
+            <w:r>
+              <w:rPr>
+                <w:noProof/>
+                <w:webHidden/>
+              </w:rPr>
+            </w:r>
+            <w:r>
+              <w:rPr>
+                <w:noProof/>
+                <w:webHidden/>
+              </w:rPr>
+              <w:fldChar w:fldCharType="separate"/>
+            </w:r>
+            <w:r>
+              <w:rPr>
+                <w:noProof/>
+                <w:webHidden/>
+              </w:rPr>
+              <w:t>9</w:t>
+            </w:r>
+            <w:r>
+              <w:rPr>
+                <w:noProof/>
+                <w:webHidden/>
+              </w:rPr>
+              <w:fldChar w:fldCharType="end"/>
+            </w:r>
+          </w:hyperlink>
+        </w:p>
+        <w:p>
+          <w:pPr>
+            <w:pStyle w:val="TOC2"/>
+            <w:tabs>
+              <w:tab w:val="left" w:pos="880"/>
+              <w:tab w:val="right" w:leader="dot" w:pos="9350"/>
+            </w:tabs>
+            <w:rPr>
+              <w:rFonts w:asciiTheme="minorHAnsi" w:eastAsiaTheme="minorEastAsia" w:hAnsiTheme="minorHAnsi" w:cstheme="minorBidi"/>
+              <w:noProof/>
+              <w:lang w:val="es-CR"/>
+            </w:rPr>
+          </w:pPr>
+          <w:hyperlink w:anchor="_Toc88431411" w:history="1">
+            <w:r>
+              <w:rPr>
+                <w:rStyle w:val="Hyperlink"/>
+                <w:rFonts w:ascii="Times New Roman" w:hAnsi="Times New Roman" w:cs="Times New Roman"/>
+                <w:b/>
+                <w:bCs/>
+                <w:noProof/>
+              </w:rPr>
+              <w:t>2.5.</w:t>
+            </w:r>
+            <w:r>
+              <w:rPr>
+                <w:rFonts w:asciiTheme="minorHAnsi" w:eastAsiaTheme="minorEastAsia" w:hAnsiTheme="minorHAnsi" w:cstheme="minorBidi"/>
+                <w:noProof/>
+                <w:lang w:val="es-CR"/>
+              </w:rPr>
+              <w:tab/>
+            </w:r>
+            <w:r>
+              <w:rPr>
+                <w:rStyle w:val="Hyperlink"/>
+                <w:rFonts w:ascii="Times New Roman" w:hAnsi="Times New Roman" w:cs="Times New Roman"/>
+                <w:b/>
+                <w:bCs/>
+                <w:noProof/>
+              </w:rPr>
+              <w:t>Bitácora</w:t>
+            </w:r>
+            <w:r>
+              <w:rPr>
+                <w:noProof/>
+                <w:webHidden/>
+              </w:rPr>
+              <w:tab/>
+            </w:r>
+            <w:r>
+              <w:rPr>
+                <w:noProof/>
+                <w:webHidden/>
+              </w:rPr>
+              <w:fldChar w:fldCharType="begin"/>
+            </w:r>
+            <w:r>
+              <w:rPr>
+                <w:noProof/>
+                <w:webHidden/>
+              </w:rPr>
+              <w:instrText xml:space="preserve"> PAGEREF _Toc88431411 \h </w:instrText>
+            </w:r>
+            <w:r>
+              <w:rPr>
+                <w:noProof/>
+                <w:webHidden/>
+              </w:rPr>
+            </w:r>
+            <w:r>
+              <w:rPr>
+                <w:noProof/>
+                <w:webHidden/>
+              </w:rPr>
+              <w:fldChar w:fldCharType="separate"/>
+            </w:r>
+            <w:r>
+              <w:rPr>
+                <w:noProof/>
+                <w:webHidden/>
+              </w:rPr>
+              <w:t>10</w:t>
+            </w:r>
+            <w:r>
+              <w:rPr>
+                <w:noProof/>
+                <w:webHidden/>
+              </w:rPr>
+              <w:fldChar w:fldCharType="end"/>
+            </w:r>
+          </w:hyperlink>
+        </w:p>
+        <w:p>
+          <w:pPr>
+            <w:pStyle w:val="TOC2"/>
+            <w:tabs>
+              <w:tab w:val="left" w:pos="880"/>
+              <w:tab w:val="right" w:leader="dot" w:pos="9350"/>
+            </w:tabs>
+            <w:rPr>
+              <w:rFonts w:asciiTheme="minorHAnsi" w:eastAsiaTheme="minorEastAsia" w:hAnsiTheme="minorHAnsi" w:cstheme="minorBidi"/>
+              <w:noProof/>
+              <w:lang w:val="es-CR"/>
+            </w:rPr>
+          </w:pPr>
+          <w:hyperlink w:anchor="_Toc88431412" w:history="1">
+            <w:r>
+              <w:rPr>
+                <w:rStyle w:val="Hyperlink"/>
+                <w:rFonts w:ascii="Times New Roman" w:hAnsi="Times New Roman" w:cs="Times New Roman"/>
+                <w:b/>
+                <w:bCs/>
+                <w:noProof/>
+              </w:rPr>
+              <w:t>2.6.</w:t>
+            </w:r>
+            <w:r>
+              <w:rPr>
+                <w:rFonts w:asciiTheme="minorHAnsi" w:eastAsiaTheme="minorEastAsia" w:hAnsiTheme="minorHAnsi" w:cstheme="minorBidi"/>
+                <w:noProof/>
+                <w:lang w:val="es-CR"/>
+              </w:rPr>
+              <w:tab/>
+            </w:r>
+            <w:r>
+              <w:rPr>
+                <w:rStyle w:val="Hyperlink"/>
+                <w:rFonts w:ascii="Times New Roman" w:hAnsi="Times New Roman" w:cs="Times New Roman"/>
+                <w:b/>
+                <w:bCs/>
+                <w:noProof/>
+              </w:rPr>
+              <w:t>Consultas y uso de vista</w:t>
+            </w:r>
+            <w:r>
+              <w:rPr>
+                <w:noProof/>
+                <w:webHidden/>
+              </w:rPr>
+              <w:tab/>
+            </w:r>
+            <w:r>
+              <w:rPr>
+                <w:noProof/>
+                <w:webHidden/>
+              </w:rPr>
+              <w:fldChar w:fldCharType="begin"/>
+            </w:r>
+            <w:r>
+              <w:rPr>
+                <w:noProof/>
+                <w:webHidden/>
+              </w:rPr>
+              <w:instrText xml:space="preserve"> PAGEREF _Toc88431412 \h </w:instrText>
+            </w:r>
+            <w:r>
+              <w:rPr>
+                <w:noProof/>
+                <w:webHidden/>
+              </w:rPr>
+            </w:r>
+            <w:r>
+              <w:rPr>
+                <w:noProof/>
+                <w:webHidden/>
+              </w:rPr>
+              <w:fldChar w:fldCharType="separate"/>
+            </w:r>
+            <w:r>
+              <w:rPr>
+                <w:noProof/>
+                <w:webHidden/>
+              </w:rPr>
+              <w:t>11</w:t>
+            </w:r>
+            <w:r>
+              <w:rPr>
+                <w:noProof/>
+                <w:webHidden/>
+              </w:rPr>
+              <w:fldChar w:fldCharType="end"/>
+            </w:r>
+          </w:hyperlink>
+        </w:p>
+        <w:p>
+          <w:pPr>
+            <w:pStyle w:val="TOC2"/>
+            <w:tabs>
+              <w:tab w:val="left" w:pos="880"/>
+              <w:tab w:val="right" w:leader="dot" w:pos="9350"/>
+            </w:tabs>
+            <w:rPr>
+              <w:rFonts w:asciiTheme="minorHAnsi" w:eastAsiaTheme="minorEastAsia" w:hAnsiTheme="minorHAnsi" w:cstheme="minorBidi"/>
+              <w:noProof/>
+              <w:lang w:val="es-CR"/>
+            </w:rPr>
+          </w:pPr>
+          <w:hyperlink w:anchor="_Toc88431413" w:history="1">
+            <w:r>
+              <w:rPr>
+                <w:rStyle w:val="Hyperlink"/>
+                <w:rFonts w:ascii="Times New Roman" w:hAnsi="Times New Roman" w:cs="Times New Roman"/>
+                <w:b/>
+                <w:bCs/>
+                <w:noProof/>
+              </w:rPr>
+              <w:t>2.7.</w:t>
+            </w:r>
+            <w:r>
+              <w:rPr>
+                <w:rFonts w:asciiTheme="minorHAnsi" w:eastAsiaTheme="minorEastAsia" w:hAnsiTheme="minorHAnsi" w:cstheme="minorBidi"/>
+                <w:noProof/>
+                <w:lang w:val="es-CR"/>
+              </w:rPr>
+              <w:tab/>
+            </w:r>
+            <w:r>
+              <w:rPr>
+                <w:rStyle w:val="Hyperlink"/>
+                <w:rFonts w:ascii="Times New Roman" w:hAnsi="Times New Roman" w:cs="Times New Roman"/>
+                <w:b/>
+                <w:bCs/>
+                <w:noProof/>
+              </w:rPr>
+              <w:t>Código en SP estandarizado</w:t>
+            </w:r>
+            <w:r>
+              <w:rPr>
+                <w:noProof/>
+                <w:webHidden/>
+              </w:rPr>
+              <w:tab/>
+            </w:r>
+            <w:r>
+              <w:rPr>
+                <w:noProof/>
+                <w:webHidden/>
+              </w:rPr>
+              <w:fldChar w:fldCharType="begin"/>
+            </w:r>
+            <w:r>
+              <w:rPr>
+                <w:noProof/>
+                <w:webHidden/>
+              </w:rPr>
+              <w:instrText xml:space="preserve"> PAGEREF _Toc88431413 \h </w:instrText>
+            </w:r>
+            <w:r>
+              <w:rPr>
+                <w:noProof/>
+                <w:webHidden/>
+              </w:rPr>
+            </w:r>
+            <w:r>
+              <w:rPr>
+                <w:noProof/>
+                <w:webHidden/>
+              </w:rPr>
+              <w:fldChar w:fldCharType="separate"/>
+            </w:r>
+            <w:r>
+              <w:rPr>
+                <w:noProof/>
+                <w:webHidden/>
+              </w:rPr>
+              <w:t>13</w:t>
+            </w:r>
+            <w:r>
+              <w:rPr>
+                <w:noProof/>
+                <w:webHidden/>
+              </w:rPr>
+              <w:fldChar w:fldCharType="end"/>
+            </w:r>
+          </w:hyperlink>
+        </w:p>
+        <w:p>
+          <w:pPr>
+            <w:pStyle w:val="TOC1"/>
+            <w:tabs>
+              <w:tab w:val="left" w:pos="440"/>
+              <w:tab w:val="right" w:leader="dot" w:pos="9350"/>
+            </w:tabs>
+            <w:rPr>
+              <w:rFonts w:asciiTheme="minorHAnsi" w:eastAsiaTheme="minorEastAsia" w:hAnsiTheme="minorHAnsi" w:cstheme="minorBidi"/>
+              <w:noProof/>
+              <w:lang w:val="es-CR"/>
+            </w:rPr>
+          </w:pPr>
+          <w:hyperlink w:anchor="_Toc88431414" w:history="1">
+            <w:r>
+              <w:rPr>
+                <w:rStyle w:val="Hyperlink"/>
+                <w:rFonts w:ascii="Times New Roman" w:hAnsi="Times New Roman" w:cs="Times New Roman"/>
+                <w:b/>
+                <w:bCs/>
+                <w:noProof/>
+              </w:rPr>
+              <w:t>3.</w:t>
+            </w:r>
+            <w:r>
+              <w:rPr>
+                <w:rFonts w:asciiTheme="minorHAnsi" w:eastAsiaTheme="minorEastAsia" w:hAnsiTheme="minorHAnsi" w:cstheme="minorBidi"/>
+                <w:noProof/>
+                <w:lang w:val="es-CR"/>
+              </w:rPr>
+              <w:tab/>
+            </w:r>
+            <w:r>
+              <w:rPr>
+                <w:rStyle w:val="Hyperlink"/>
+                <w:rFonts w:ascii="Times New Roman" w:hAnsi="Times New Roman" w:cs="Times New Roman"/>
+                <w:b/>
+                <w:bCs/>
+                <w:noProof/>
+              </w:rPr>
+              <w:t>Estadísticas de tiempo</w:t>
+            </w:r>
+            <w:r>
+              <w:rPr>
+                <w:noProof/>
+                <w:webHidden/>
+              </w:rPr>
+              <w:tab/>
+            </w:r>
+            <w:r>
+              <w:rPr>
+                <w:noProof/>
+                <w:webHidden/>
+              </w:rPr>
+              <w:fldChar w:fldCharType="begin"/>
+            </w:r>
+            <w:r>
+              <w:rPr>
+                <w:noProof/>
+                <w:webHidden/>
+              </w:rPr>
+              <w:instrText xml:space="preserve"> PAGEREF _Toc88431414 \h </w:instrText>
+            </w:r>
+            <w:r>
+              <w:rPr>
+                <w:noProof/>
+                <w:webHidden/>
+              </w:rPr>
+            </w:r>
+            <w:r>
+              <w:rPr>
+                <w:noProof/>
+                <w:webHidden/>
+              </w:rPr>
+              <w:fldChar w:fldCharType="separate"/>
+            </w:r>
+            <w:r>
+              <w:rPr>
+                <w:noProof/>
+                <w:webHidden/>
+              </w:rPr>
+              <w:t>14</w:t>
+            </w:r>
+            <w:r>
+              <w:rPr>
+                <w:noProof/>
+                <w:webHidden/>
+              </w:rPr>
+              <w:fldChar w:fldCharType="end"/>
+            </w:r>
+          </w:hyperlink>
+        </w:p>
+        <w:p>
+          <w:pPr>
+            <w:pStyle w:val="TOC1"/>
+            <w:tabs>
+              <w:tab w:val="left" w:pos="440"/>
+              <w:tab w:val="right" w:leader="dot" w:pos="9350"/>
+            </w:tabs>
+            <w:rPr>
+              <w:rFonts w:asciiTheme="minorHAnsi" w:eastAsiaTheme="minorEastAsia" w:hAnsiTheme="minorHAnsi" w:cstheme="minorBidi"/>
+              <w:noProof/>
+              <w:lang w:val="es-CR"/>
+            </w:rPr>
+          </w:pPr>
+          <w:hyperlink w:anchor="_Toc88431415" w:history="1">
+            <w:r>
+              <w:rPr>
+                <w:rStyle w:val="Hyperlink"/>
+                <w:rFonts w:ascii="Times New Roman" w:hAnsi="Times New Roman" w:cs="Times New Roman"/>
+                <w:b/>
+                <w:bCs/>
+                <w:noProof/>
+              </w:rPr>
+              <w:t>4.</w:t>
+            </w:r>
+            <w:r>
+              <w:rPr>
+                <w:rFonts w:asciiTheme="minorHAnsi" w:eastAsiaTheme="minorEastAsia" w:hAnsiTheme="minorHAnsi" w:cstheme="minorBidi"/>
+                <w:noProof/>
+                <w:lang w:val="es-CR"/>
+              </w:rPr>
+              <w:tab/>
+            </w:r>
+            <w:r>
+              <w:rPr>
+                <w:rStyle w:val="Hyperlink"/>
+                <w:rFonts w:ascii="Times New Roman" w:hAnsi="Times New Roman" w:cs="Times New Roman"/>
+                <w:b/>
+                <w:bCs/>
+                <w:noProof/>
+              </w:rPr>
+              <w:t>Entradas en GitHub</w:t>
+            </w:r>
+            <w:r>
+              <w:rPr>
+                <w:noProof/>
+                <w:webHidden/>
+              </w:rPr>
+              <w:tab/>
+            </w:r>
+            <w:r>
+              <w:rPr>
+                <w:noProof/>
+                <w:webHidden/>
+              </w:rPr>
+              <w:fldChar w:fldCharType="begin"/>
+            </w:r>
+            <w:r>
+              <w:rPr>
+                <w:noProof/>
+                <w:webHidden/>
+              </w:rPr>
+              <w:instrText xml:space="preserve"> PAGEREF _Toc88431415 \h </w:instrText>
+            </w:r>
+            <w:r>
+              <w:rPr>
+                <w:noProof/>
+                <w:webHidden/>
+              </w:rPr>
+            </w:r>
+            <w:r>
+              <w:rPr>
+                <w:noProof/>
+                <w:webHidden/>
+              </w:rPr>
+              <w:fldChar w:fldCharType="separate"/>
+            </w:r>
+            <w:r>
+              <w:rPr>
+                <w:noProof/>
+                <w:webHidden/>
+              </w:rPr>
+              <w:t>15</w:t>
+            </w:r>
+            <w:r>
+              <w:rPr>
+                <w:noProof/>
+                <w:webHidden/>
+              </w:rPr>
+              <w:fldChar w:fldCharType="end"/>
+            </w:r>
+          </w:hyperlink>
+        </w:p>
+        <w:p>
+          <w:pPr>
+            <w:pStyle w:val="TOC1"/>
+            <w:tabs>
+              <w:tab w:val="left" w:pos="440"/>
+              <w:tab w:val="right" w:leader="dot" w:pos="9350"/>
+            </w:tabs>
+            <w:rPr>
+              <w:rFonts w:asciiTheme="minorHAnsi" w:eastAsiaTheme="minorEastAsia" w:hAnsiTheme="minorHAnsi" w:cstheme="minorBidi"/>
+              <w:noProof/>
+              <w:lang w:val="es-CR"/>
+            </w:rPr>
+          </w:pPr>
+          <w:hyperlink w:anchor="_Toc88431416" w:history="1">
+            <w:r>
+              <w:rPr>
+                <w:rStyle w:val="Hyperlink"/>
+                <w:rFonts w:ascii="Times New Roman" w:hAnsi="Times New Roman" w:cs="Times New Roman"/>
+                <w:b/>
+                <w:bCs/>
+                <w:noProof/>
+              </w:rPr>
+              <w:t>5.</w:t>
+            </w:r>
+            <w:r>
+              <w:rPr>
+                <w:rFonts w:asciiTheme="minorHAnsi" w:eastAsiaTheme="minorEastAsia" w:hAnsiTheme="minorHAnsi" w:cstheme="minorBidi"/>
+                <w:noProof/>
+                <w:lang w:val="es-CR"/>
+              </w:rPr>
+              <w:tab/>
+            </w:r>
+            <w:r>
+              <w:rPr>
+                <w:rStyle w:val="Hyperlink"/>
+                <w:rFonts w:ascii="Times New Roman" w:hAnsi="Times New Roman" w:cs="Times New Roman"/>
+                <w:b/>
+                <w:bCs/>
+                <w:noProof/>
+              </w:rPr>
+              <w:t>Conclusiones y Recomendaciones</w:t>
+            </w:r>
+            <w:r>
+              <w:rPr>
+                <w:noProof/>
+                <w:webHidden/>
+              </w:rPr>
+              <w:tab/>
+            </w:r>
+            <w:r>
+              <w:rPr>
+                <w:noProof/>
+                <w:webHidden/>
+              </w:rPr>
+              <w:fldChar w:fldCharType="begin"/>
+            </w:r>
+            <w:r>
+              <w:rPr>
+                <w:noProof/>
+                <w:webHidden/>
+              </w:rPr>
+              <w:instrText xml:space="preserve"> PAGEREF _Toc88431416 \h </w:instrText>
+            </w:r>
+            <w:r>
+              <w:rPr>
+                <w:noProof/>
+                <w:webHidden/>
+              </w:rPr>
+            </w:r>
+            <w:r>
+              <w:rPr>
+                <w:noProof/>
+                <w:webHidden/>
+              </w:rPr>
+              <w:fldChar w:fldCharType="separate"/>
+            </w:r>
+            <w:r>
+              <w:rPr>
+                <w:noProof/>
+                <w:webHidden/>
+              </w:rPr>
+              <w:t>15</w:t>
+            </w:r>
+            <w:r>
+              <w:rPr>
+                <w:noProof/>
+                <w:webHidden/>
+              </w:rPr>
+              <w:fldChar w:fldCharType="end"/>
+            </w:r>
+          </w:hyperlink>
+        </w:p>
+        <w:p>
+          <w:r>
+            <w:rPr>
+              <w:b/>
+              <w:bCs/>
+              <w:noProof/>
+            </w:rPr>
+            <w:fldChar w:fldCharType="end"/>
+          </w:r>
+        </w:p>
+      </w:sdtContent>
+    </w:sdt>
     <w:p>
       <w:pPr>
         <w:spacing w:line="480" w:lineRule="auto"/>
@@ -628,6 +1669,7 @@
       <w:bookmarkStart w:id="0" w:name="_Toc88408529"/>
       <w:bookmarkStart w:id="1" w:name="_Toc88408571"/>
       <w:bookmarkStart w:id="2" w:name="Introduccion"/>
+      <w:bookmarkStart w:id="3" w:name="_Toc88431405"/>
       <w:r>
         <w:rPr>
           <w:rFonts w:ascii="Times New Roman" w:eastAsia="Times New Roman" w:hAnsi="Times New Roman" w:cs="Times New Roman"/>
@@ -637,11 +1679,11 @@
           <w:sz w:val="28"/>
           <w:szCs w:val="28"/>
         </w:rPr>
-        <w:lastRenderedPageBreak/>
         <w:t>Introducción</w:t>
       </w:r>
       <w:bookmarkEnd w:id="0"/>
       <w:bookmarkEnd w:id="1"/>
+      <w:bookmarkEnd w:id="3"/>
       <w:r>
         <w:rPr>
           <w:rFonts w:ascii="Times New Roman" w:eastAsia="Times New Roman" w:hAnsi="Times New Roman" w:cs="Times New Roman"/>
@@ -878,6 +1920,7 @@
           <w:sz w:val="24"/>
           <w:szCs w:val="24"/>
         </w:rPr>
+        <w:lastRenderedPageBreak/>
         <w:t>A continuación se hace un análisis mucho más detallado de los resultados obtenidos durante la</w:t>
       </w:r>
       <w:r>
@@ -967,8 +2010,9 @@
           <w:szCs w:val="28"/>
         </w:rPr>
       </w:pPr>
-      <w:bookmarkStart w:id="3" w:name="_Toc88408530"/>
-      <w:bookmarkStart w:id="4" w:name="_Toc88408572"/>
+      <w:bookmarkStart w:id="4" w:name="_Toc88408530"/>
+      <w:bookmarkStart w:id="5" w:name="_Toc88408572"/>
+      <w:bookmarkStart w:id="6" w:name="_Toc88431406"/>
       <w:r>
         <w:rPr>
           <w:rFonts w:ascii="Times New Roman" w:hAnsi="Times New Roman" w:cs="Times New Roman"/>
@@ -978,11 +2022,11 @@
           <w:sz w:val="28"/>
           <w:szCs w:val="28"/>
         </w:rPr>
-        <w:lastRenderedPageBreak/>
         <w:t>Análisis de Resultados</w:t>
       </w:r>
-      <w:bookmarkEnd w:id="3"/>
       <w:bookmarkEnd w:id="4"/>
+      <w:bookmarkEnd w:id="5"/>
+      <w:bookmarkEnd w:id="6"/>
     </w:p>
     <w:p>
       <w:pPr>
@@ -1632,6 +2676,7 @@
                 <w:szCs w:val="24"/>
                 <w:lang w:val="es-CR"/>
               </w:rPr>
+              <w:lastRenderedPageBreak/>
               <w:t>4.1</w:t>
             </w:r>
           </w:p>
@@ -2139,11 +3184,11 @@
       <w:r>
         <w:rPr>
           <w:rFonts w:ascii="Times New Roman" w:hAnsi="Times New Roman" w:cs="Times New Roman"/>
+          <w:noProof/>
           <w:sz w:val="24"/>
           <w:szCs w:val="24"/>
           <w:lang w:val="en-US"/>
         </w:rPr>
-        <w:lastRenderedPageBreak/>
         <w:drawing>
           <wp:anchor distT="0" distB="0" distL="114300" distR="114300" simplePos="0" relativeHeight="251658240" behindDoc="0" locked="0" layoutInCell="1" allowOverlap="1" wp14:anchorId="242F241D" wp14:editId="30038E1B">
             <wp:simplePos x="0" y="0"/>
@@ -2245,8 +3290,9 @@
           <w:szCs w:val="28"/>
         </w:rPr>
       </w:pPr>
-      <w:bookmarkStart w:id="5" w:name="_Toc88408531"/>
-      <w:bookmarkStart w:id="6" w:name="_Toc88408573"/>
+      <w:bookmarkStart w:id="7" w:name="_Toc88408531"/>
+      <w:bookmarkStart w:id="8" w:name="_Toc88408573"/>
+      <w:bookmarkStart w:id="9" w:name="_Toc88431407"/>
       <w:r>
         <w:rPr>
           <w:rFonts w:ascii="Times New Roman" w:hAnsi="Times New Roman" w:cs="Times New Roman"/>
@@ -2256,10 +3302,12 @@
           <w:sz w:val="28"/>
           <w:szCs w:val="28"/>
         </w:rPr>
+        <w:lastRenderedPageBreak/>
         <w:t>Documentación</w:t>
       </w:r>
-      <w:bookmarkEnd w:id="5"/>
-      <w:bookmarkEnd w:id="6"/>
+      <w:bookmarkEnd w:id="7"/>
+      <w:bookmarkEnd w:id="8"/>
+      <w:bookmarkEnd w:id="9"/>
     </w:p>
     <w:p>
       <w:pPr>
@@ -2568,16 +3616,7 @@
                 <w:sz w:val="24"/>
                 <w:szCs w:val="24"/>
               </w:rPr>
-              <w:t xml:space="preserve">El contenido de la entrada en el blog es consistente </w:t>
-            </w:r>
-            <w:r>
-              <w:rPr>
-                <w:rFonts w:ascii="Times New Roman" w:hAnsi="Times New Roman" w:cs="Times New Roman"/>
-                <w:sz w:val="24"/>
-                <w:szCs w:val="24"/>
-              </w:rPr>
-              <w:lastRenderedPageBreak/>
-              <w:t>con el tiempo dedicado</w:t>
+              <w:t>El contenido de la entrada en el blog es consistente con el tiempo dedicado</w:t>
             </w:r>
           </w:p>
         </w:tc>
@@ -2601,6 +3640,249 @@
                 <w:sz w:val="24"/>
                 <w:szCs w:val="24"/>
               </w:rPr>
+              <w:t>100</w:t>
+            </w:r>
+          </w:p>
+        </w:tc>
+        <w:tc>
+          <w:tcPr>
+            <w:tcW w:w="5582" w:type="dxa"/>
+          </w:tcPr>
+          <w:p>
+            <w:pPr>
+              <w:spacing w:line="360" w:lineRule="auto"/>
+              <w:rPr>
+                <w:rFonts w:ascii="Times New Roman" w:hAnsi="Times New Roman" w:cs="Times New Roman"/>
+                <w:sz w:val="24"/>
+                <w:szCs w:val="24"/>
+                <w:lang w:val="es-CR"/>
+              </w:rPr>
+            </w:pPr>
+            <w:r>
+              <w:rPr>
+                <w:rFonts w:ascii="Times New Roman" w:hAnsi="Times New Roman" w:cs="Times New Roman"/>
+                <w:sz w:val="24"/>
+                <w:szCs w:val="24"/>
+              </w:rPr>
+              <w:t xml:space="preserve">En cada entrada del blog se puede observar que si el tiempo trabajado fueron 6 o 7 horas </w:t>
+            </w:r>
+            <w:r>
+              <w:rPr>
+                <w:rFonts w:ascii="Times New Roman" w:hAnsi="Times New Roman" w:cs="Times New Roman"/>
+                <w:sz w:val="24"/>
+                <w:szCs w:val="24"/>
+              </w:rPr>
+              <w:t xml:space="preserve">la cantidad de referencias bibliografías, los avances y los temas investigados son bastantes. Igualmente, para las entradas con poco tiempo son </w:t>
+            </w:r>
+            <w:r>
+              <w:rPr>
+                <w:rFonts w:ascii="Times New Roman" w:hAnsi="Times New Roman" w:cs="Times New Roman"/>
+                <w:sz w:val="24"/>
+                <w:szCs w:val="24"/>
+                <w:lang w:val="es-CR"/>
+              </w:rPr>
+              <w:t>cortas.</w:t>
+            </w:r>
+          </w:p>
+        </w:tc>
+      </w:tr>
+      <w:tr>
+        <w:tc>
+          <w:tcPr>
+            <w:tcW w:w="342" w:type="dxa"/>
+          </w:tcPr>
+          <w:p>
+            <w:pPr>
+              <w:spacing w:line="360" w:lineRule="auto"/>
+              <w:jc w:val="center"/>
+              <w:rPr>
+                <w:rFonts w:ascii="Times New Roman" w:hAnsi="Times New Roman" w:cs="Times New Roman"/>
+                <w:sz w:val="24"/>
+                <w:szCs w:val="24"/>
+              </w:rPr>
+            </w:pPr>
+            <w:r>
+              <w:rPr>
+                <w:rFonts w:ascii="Times New Roman" w:hAnsi="Times New Roman" w:cs="Times New Roman"/>
+                <w:sz w:val="24"/>
+                <w:szCs w:val="24"/>
+              </w:rPr>
+              <w:t>3</w:t>
+            </w:r>
+          </w:p>
+        </w:tc>
+        <w:tc>
+          <w:tcPr>
+            <w:tcW w:w="1718" w:type="dxa"/>
+          </w:tcPr>
+          <w:p>
+            <w:pPr>
+              <w:spacing w:line="360" w:lineRule="auto"/>
+              <w:rPr>
+                <w:rFonts w:ascii="Times New Roman" w:hAnsi="Times New Roman" w:cs="Times New Roman"/>
+                <w:sz w:val="24"/>
+                <w:szCs w:val="24"/>
+              </w:rPr>
+            </w:pPr>
+            <w:r>
+              <w:rPr>
+                <w:rFonts w:ascii="Times New Roman" w:hAnsi="Times New Roman" w:cs="Times New Roman"/>
+                <w:sz w:val="24"/>
+                <w:szCs w:val="24"/>
+              </w:rPr>
+              <w:t>Las entradas muestran diferentes versiones del código</w:t>
+            </w:r>
+          </w:p>
+        </w:tc>
+        <w:tc>
+          <w:tcPr>
+            <w:tcW w:w="1708" w:type="dxa"/>
+          </w:tcPr>
+          <w:p>
+            <w:pPr>
+              <w:spacing w:line="360" w:lineRule="auto"/>
+              <w:jc w:val="center"/>
+              <w:rPr>
+                <w:rFonts w:ascii="Times New Roman" w:hAnsi="Times New Roman" w:cs="Times New Roman"/>
+                <w:sz w:val="24"/>
+                <w:szCs w:val="24"/>
+              </w:rPr>
+            </w:pPr>
+            <w:r>
+              <w:rPr>
+                <w:rFonts w:ascii="Times New Roman" w:hAnsi="Times New Roman" w:cs="Times New Roman"/>
+                <w:sz w:val="24"/>
+                <w:szCs w:val="24"/>
+              </w:rPr>
+              <w:t>100</w:t>
+            </w:r>
+          </w:p>
+        </w:tc>
+        <w:tc>
+          <w:tcPr>
+            <w:tcW w:w="5582" w:type="dxa"/>
+          </w:tcPr>
+          <w:p>
+            <w:pPr>
+              <w:spacing w:line="360" w:lineRule="auto"/>
+              <w:rPr>
+                <w:rFonts w:ascii="Times New Roman" w:hAnsi="Times New Roman" w:cs="Times New Roman"/>
+                <w:sz w:val="24"/>
+                <w:szCs w:val="24"/>
+              </w:rPr>
+            </w:pPr>
+            <w:r>
+              <w:rPr>
+                <w:rFonts w:ascii="Times New Roman" w:hAnsi="Times New Roman" w:cs="Times New Roman"/>
+                <w:sz w:val="24"/>
+                <w:szCs w:val="24"/>
+              </w:rPr>
+              <w:t xml:space="preserve">En cada uno de los avances se muestran fotos </w:t>
+            </w:r>
+            <w:r>
+              <w:rPr>
+                <w:rFonts w:ascii="Times New Roman" w:hAnsi="Times New Roman" w:cs="Times New Roman"/>
+                <w:sz w:val="24"/>
+                <w:szCs w:val="24"/>
+              </w:rPr>
+              <w:t xml:space="preserve">o links </w:t>
+            </w:r>
+            <w:r>
+              <w:rPr>
+                <w:rFonts w:ascii="Times New Roman" w:hAnsi="Times New Roman" w:cs="Times New Roman"/>
+                <w:sz w:val="24"/>
+                <w:szCs w:val="24"/>
+              </w:rPr>
+              <w:t>del código realizado</w:t>
+            </w:r>
+            <w:r>
+              <w:rPr>
+                <w:rFonts w:ascii="Times New Roman" w:hAnsi="Times New Roman" w:cs="Times New Roman"/>
+                <w:sz w:val="24"/>
+                <w:szCs w:val="24"/>
+              </w:rPr>
+              <w:t>.</w:t>
+            </w:r>
+          </w:p>
+        </w:tc>
+      </w:tr>
+      <w:tr>
+        <w:tc>
+          <w:tcPr>
+            <w:tcW w:w="342" w:type="dxa"/>
+          </w:tcPr>
+          <w:p>
+            <w:pPr>
+              <w:spacing w:line="360" w:lineRule="auto"/>
+              <w:jc w:val="center"/>
+              <w:rPr>
+                <w:rFonts w:ascii="Times New Roman" w:hAnsi="Times New Roman" w:cs="Times New Roman"/>
+                <w:sz w:val="24"/>
+                <w:szCs w:val="24"/>
+              </w:rPr>
+            </w:pPr>
+            <w:r>
+              <w:rPr>
+                <w:rFonts w:ascii="Times New Roman" w:hAnsi="Times New Roman" w:cs="Times New Roman"/>
+                <w:sz w:val="24"/>
+                <w:szCs w:val="24"/>
+              </w:rPr>
+              <w:t>4</w:t>
+            </w:r>
+          </w:p>
+        </w:tc>
+        <w:tc>
+          <w:tcPr>
+            <w:tcW w:w="1718" w:type="dxa"/>
+          </w:tcPr>
+          <w:p>
+            <w:pPr>
+              <w:spacing w:line="360" w:lineRule="auto"/>
+              <w:rPr>
+                <w:rFonts w:ascii="Times New Roman" w:hAnsi="Times New Roman" w:cs="Times New Roman"/>
+                <w:sz w:val="24"/>
+                <w:szCs w:val="24"/>
+              </w:rPr>
+            </w:pPr>
+            <w:r>
+              <w:rPr>
+                <w:rFonts w:ascii="Times New Roman" w:hAnsi="Times New Roman" w:cs="Times New Roman"/>
+                <w:sz w:val="24"/>
+                <w:szCs w:val="24"/>
+              </w:rPr>
+              <w:t xml:space="preserve">Las referencias a los recursos utilizados existen, por qué y dónde </w:t>
+            </w:r>
+            <w:r>
+              <w:rPr>
+                <w:rFonts w:ascii="Times New Roman" w:hAnsi="Times New Roman" w:cs="Times New Roman"/>
+                <w:sz w:val="24"/>
+                <w:szCs w:val="24"/>
+              </w:rPr>
+              <w:lastRenderedPageBreak/>
+              <w:t xml:space="preserve">se utilizan son documentadas. </w:t>
+            </w:r>
+          </w:p>
+        </w:tc>
+        <w:tc>
+          <w:tcPr>
+            <w:tcW w:w="1708" w:type="dxa"/>
+          </w:tcPr>
+          <w:p>
+            <w:pPr>
+              <w:spacing w:line="360" w:lineRule="auto"/>
+              <w:jc w:val="center"/>
+              <w:rPr>
+                <w:rFonts w:ascii="Times New Roman" w:hAnsi="Times New Roman" w:cs="Times New Roman"/>
+                <w:sz w:val="24"/>
+                <w:szCs w:val="24"/>
+              </w:rPr>
+            </w:pPr>
+            <w:r>
+              <w:rPr>
+                <w:rFonts w:ascii="Times New Roman" w:hAnsi="Times New Roman" w:cs="Times New Roman"/>
+                <w:sz w:val="24"/>
+                <w:szCs w:val="24"/>
+              </w:rPr>
               <w:lastRenderedPageBreak/>
               <w:t>100</w:t>
             </w:r>
@@ -2617,241 +3899,6 @@
                 <w:rFonts w:ascii="Times New Roman" w:hAnsi="Times New Roman" w:cs="Times New Roman"/>
                 <w:sz w:val="24"/>
                 <w:szCs w:val="24"/>
-                <w:lang w:val="es-CR"/>
-              </w:rPr>
-            </w:pPr>
-            <w:r>
-              <w:rPr>
-                <w:rFonts w:ascii="Times New Roman" w:hAnsi="Times New Roman" w:cs="Times New Roman"/>
-                <w:sz w:val="24"/>
-                <w:szCs w:val="24"/>
-              </w:rPr>
-              <w:t xml:space="preserve">En cada entrada del blog se puede observar que si el tiempo trabajado fueron 6 o 7 horas </w:t>
-            </w:r>
-            <w:r>
-              <w:rPr>
-                <w:rFonts w:ascii="Times New Roman" w:hAnsi="Times New Roman" w:cs="Times New Roman"/>
-                <w:sz w:val="24"/>
-                <w:szCs w:val="24"/>
-              </w:rPr>
-              <w:t xml:space="preserve">la cantidad de referencias bibliografías, los avances y los temas investigados son bastantes. Igualmente, para las entradas con poco tiempo son </w:t>
-            </w:r>
-            <w:r>
-              <w:rPr>
-                <w:rFonts w:ascii="Times New Roman" w:hAnsi="Times New Roman" w:cs="Times New Roman"/>
-                <w:sz w:val="24"/>
-                <w:szCs w:val="24"/>
-                <w:lang w:val="es-CR"/>
-              </w:rPr>
-              <w:t>cortas.</w:t>
-            </w:r>
-          </w:p>
-        </w:tc>
-      </w:tr>
-      <w:tr>
-        <w:tc>
-          <w:tcPr>
-            <w:tcW w:w="342" w:type="dxa"/>
-          </w:tcPr>
-          <w:p>
-            <w:pPr>
-              <w:spacing w:line="360" w:lineRule="auto"/>
-              <w:jc w:val="center"/>
-              <w:rPr>
-                <w:rFonts w:ascii="Times New Roman" w:hAnsi="Times New Roman" w:cs="Times New Roman"/>
-                <w:sz w:val="24"/>
-                <w:szCs w:val="24"/>
-              </w:rPr>
-            </w:pPr>
-            <w:r>
-              <w:rPr>
-                <w:rFonts w:ascii="Times New Roman" w:hAnsi="Times New Roman" w:cs="Times New Roman"/>
-                <w:sz w:val="24"/>
-                <w:szCs w:val="24"/>
-              </w:rPr>
-              <w:lastRenderedPageBreak/>
-              <w:t>3</w:t>
-            </w:r>
-          </w:p>
-        </w:tc>
-        <w:tc>
-          <w:tcPr>
-            <w:tcW w:w="1718" w:type="dxa"/>
-          </w:tcPr>
-          <w:p>
-            <w:pPr>
-              <w:spacing w:line="360" w:lineRule="auto"/>
-              <w:rPr>
-                <w:rFonts w:ascii="Times New Roman" w:hAnsi="Times New Roman" w:cs="Times New Roman"/>
-                <w:sz w:val="24"/>
-                <w:szCs w:val="24"/>
-              </w:rPr>
-            </w:pPr>
-            <w:r>
-              <w:rPr>
-                <w:rFonts w:ascii="Times New Roman" w:hAnsi="Times New Roman" w:cs="Times New Roman"/>
-                <w:sz w:val="24"/>
-                <w:szCs w:val="24"/>
-              </w:rPr>
-              <w:t>Las entradas muestran diferentes versiones del código</w:t>
-            </w:r>
-          </w:p>
-        </w:tc>
-        <w:tc>
-          <w:tcPr>
-            <w:tcW w:w="1708" w:type="dxa"/>
-          </w:tcPr>
-          <w:p>
-            <w:pPr>
-              <w:spacing w:line="360" w:lineRule="auto"/>
-              <w:jc w:val="center"/>
-              <w:rPr>
-                <w:rFonts w:ascii="Times New Roman" w:hAnsi="Times New Roman" w:cs="Times New Roman"/>
-                <w:sz w:val="24"/>
-                <w:szCs w:val="24"/>
-              </w:rPr>
-            </w:pPr>
-            <w:r>
-              <w:rPr>
-                <w:rFonts w:ascii="Times New Roman" w:hAnsi="Times New Roman" w:cs="Times New Roman"/>
-                <w:sz w:val="24"/>
-                <w:szCs w:val="24"/>
-              </w:rPr>
-              <w:t>100</w:t>
-            </w:r>
-          </w:p>
-        </w:tc>
-        <w:tc>
-          <w:tcPr>
-            <w:tcW w:w="5582" w:type="dxa"/>
-          </w:tcPr>
-          <w:p>
-            <w:pPr>
-              <w:spacing w:line="360" w:lineRule="auto"/>
-              <w:rPr>
-                <w:rFonts w:ascii="Times New Roman" w:hAnsi="Times New Roman" w:cs="Times New Roman"/>
-                <w:sz w:val="24"/>
-                <w:szCs w:val="24"/>
-              </w:rPr>
-            </w:pPr>
-            <w:r>
-              <w:rPr>
-                <w:rFonts w:ascii="Times New Roman" w:hAnsi="Times New Roman" w:cs="Times New Roman"/>
-                <w:sz w:val="24"/>
-                <w:szCs w:val="24"/>
-              </w:rPr>
-              <w:t xml:space="preserve">En cada uno de los avances se muestran fotos </w:t>
-            </w:r>
-            <w:r>
-              <w:rPr>
-                <w:rFonts w:ascii="Times New Roman" w:hAnsi="Times New Roman" w:cs="Times New Roman"/>
-                <w:sz w:val="24"/>
-                <w:szCs w:val="24"/>
-              </w:rPr>
-              <w:t xml:space="preserve">o links </w:t>
-            </w:r>
-            <w:r>
-              <w:rPr>
-                <w:rFonts w:ascii="Times New Roman" w:hAnsi="Times New Roman" w:cs="Times New Roman"/>
-                <w:sz w:val="24"/>
-                <w:szCs w:val="24"/>
-              </w:rPr>
-              <w:t>del código realizado</w:t>
-            </w:r>
-            <w:r>
-              <w:rPr>
-                <w:rFonts w:ascii="Times New Roman" w:hAnsi="Times New Roman" w:cs="Times New Roman"/>
-                <w:sz w:val="24"/>
-                <w:szCs w:val="24"/>
-              </w:rPr>
-              <w:t>.</w:t>
-            </w:r>
-          </w:p>
-        </w:tc>
-      </w:tr>
-      <w:tr>
-        <w:tc>
-          <w:tcPr>
-            <w:tcW w:w="342" w:type="dxa"/>
-          </w:tcPr>
-          <w:p>
-            <w:pPr>
-              <w:spacing w:line="360" w:lineRule="auto"/>
-              <w:jc w:val="center"/>
-              <w:rPr>
-                <w:rFonts w:ascii="Times New Roman" w:hAnsi="Times New Roman" w:cs="Times New Roman"/>
-                <w:sz w:val="24"/>
-                <w:szCs w:val="24"/>
-              </w:rPr>
-            </w:pPr>
-            <w:r>
-              <w:rPr>
-                <w:rFonts w:ascii="Times New Roman" w:hAnsi="Times New Roman" w:cs="Times New Roman"/>
-                <w:sz w:val="24"/>
-                <w:szCs w:val="24"/>
-              </w:rPr>
-              <w:t>4</w:t>
-            </w:r>
-          </w:p>
-        </w:tc>
-        <w:tc>
-          <w:tcPr>
-            <w:tcW w:w="1718" w:type="dxa"/>
-          </w:tcPr>
-          <w:p>
-            <w:pPr>
-              <w:spacing w:line="360" w:lineRule="auto"/>
-              <w:rPr>
-                <w:rFonts w:ascii="Times New Roman" w:hAnsi="Times New Roman" w:cs="Times New Roman"/>
-                <w:sz w:val="24"/>
-                <w:szCs w:val="24"/>
-              </w:rPr>
-            </w:pPr>
-            <w:r>
-              <w:rPr>
-                <w:rFonts w:ascii="Times New Roman" w:hAnsi="Times New Roman" w:cs="Times New Roman"/>
-                <w:sz w:val="24"/>
-                <w:szCs w:val="24"/>
-              </w:rPr>
-              <w:t xml:space="preserve">Las referencias a los recursos utilizados existen, por qué y dónde se utilizan son documentadas. </w:t>
-            </w:r>
-          </w:p>
-        </w:tc>
-        <w:tc>
-          <w:tcPr>
-            <w:tcW w:w="1708" w:type="dxa"/>
-          </w:tcPr>
-          <w:p>
-            <w:pPr>
-              <w:spacing w:line="360" w:lineRule="auto"/>
-              <w:jc w:val="center"/>
-              <w:rPr>
-                <w:rFonts w:ascii="Times New Roman" w:hAnsi="Times New Roman" w:cs="Times New Roman"/>
-                <w:sz w:val="24"/>
-                <w:szCs w:val="24"/>
-              </w:rPr>
-            </w:pPr>
-            <w:r>
-              <w:rPr>
-                <w:rFonts w:ascii="Times New Roman" w:hAnsi="Times New Roman" w:cs="Times New Roman"/>
-                <w:sz w:val="24"/>
-                <w:szCs w:val="24"/>
-              </w:rPr>
-              <w:t>100</w:t>
-            </w:r>
-          </w:p>
-        </w:tc>
-        <w:tc>
-          <w:tcPr>
-            <w:tcW w:w="5582" w:type="dxa"/>
-          </w:tcPr>
-          <w:p>
-            <w:pPr>
-              <w:spacing w:line="360" w:lineRule="auto"/>
-              <w:rPr>
-                <w:rFonts w:ascii="Times New Roman" w:hAnsi="Times New Roman" w:cs="Times New Roman"/>
-                <w:sz w:val="24"/>
-                <w:szCs w:val="24"/>
               </w:rPr>
             </w:pPr>
             <w:r>
@@ -2868,25 +3915,7 @@
                 <w:sz w:val="24"/>
                 <w:szCs w:val="24"/>
               </w:rPr>
-              <w:t xml:space="preserve">indica que referencia se utilizó y para que </w:t>
-            </w:r>
-            <w:proofErr w:type="gramStart"/>
-            <w:r>
-              <w:rPr>
-                <w:rFonts w:ascii="Times New Roman" w:hAnsi="Times New Roman" w:cs="Times New Roman"/>
-                <w:sz w:val="24"/>
-                <w:szCs w:val="24"/>
-              </w:rPr>
-              <w:t>fue</w:t>
-            </w:r>
-            <w:proofErr w:type="gramEnd"/>
-            <w:r>
-              <w:rPr>
-                <w:rFonts w:ascii="Times New Roman" w:hAnsi="Times New Roman" w:cs="Times New Roman"/>
-                <w:sz w:val="24"/>
-                <w:szCs w:val="24"/>
-              </w:rPr>
-              <w:t xml:space="preserve"> utilizada.</w:t>
+              <w:t>indica que referencia se utilizó y para que fue utilizada.</w:t>
             </w:r>
           </w:p>
         </w:tc>
@@ -3124,7 +4153,6 @@
           <w:sz w:val="24"/>
           <w:szCs w:val="24"/>
         </w:rPr>
-        <w:lastRenderedPageBreak/>
         <w:t xml:space="preserve">Como se puede observar en la tabla de análisis de documentación, esta se encuentra completa. Para demostrar que los avances del proyecto fueron distribuidos con el pasar del tiempo se realiza un grafico que </w:t>
       </w:r>
       <w:r>
@@ -3173,6 +4201,7 @@
           <w:rFonts w:ascii="Times New Roman" w:hAnsi="Times New Roman" w:cs="Times New Roman"/>
           <w:noProof/>
         </w:rPr>
+        <w:lastRenderedPageBreak/>
         <w:drawing>
           <wp:inline distT="0" distB="0" distL="0" distR="0" wp14:anchorId="3E6BB9E0" wp14:editId="14DC5D25">
             <wp:extent cx="5486400" cy="3200400"/>
@@ -3225,8 +4254,9 @@
           <w:szCs w:val="28"/>
         </w:rPr>
       </w:pPr>
-      <w:bookmarkStart w:id="7" w:name="_Toc88408532"/>
-      <w:bookmarkStart w:id="8" w:name="_Toc88408574"/>
+      <w:bookmarkStart w:id="10" w:name="_Toc88408532"/>
+      <w:bookmarkStart w:id="11" w:name="_Toc88408574"/>
+      <w:bookmarkStart w:id="12" w:name="_Toc88431408"/>
       <w:r>
         <w:rPr>
           <w:rFonts w:ascii="Times New Roman" w:hAnsi="Times New Roman" w:cs="Times New Roman"/>
@@ -3238,8 +4268,9 @@
         </w:rPr>
         <w:t>Base de datos</w:t>
       </w:r>
-      <w:bookmarkEnd w:id="7"/>
-      <w:bookmarkEnd w:id="8"/>
+      <w:bookmarkEnd w:id="10"/>
+      <w:bookmarkEnd w:id="11"/>
+      <w:bookmarkEnd w:id="12"/>
     </w:p>
     <w:p>
       <w:pPr>
@@ -3420,79 +4451,87 @@
                 <w:sz w:val="24"/>
                 <w:szCs w:val="24"/>
               </w:rPr>
+              <w:t>1</w:t>
+            </w:r>
+          </w:p>
+        </w:tc>
+        <w:tc>
+          <w:tcPr>
+            <w:tcW w:w="4229" w:type="dxa"/>
+          </w:tcPr>
+          <w:p>
+            <w:pPr>
+              <w:spacing w:line="480" w:lineRule="auto"/>
+              <w:rPr>
+                <w:rFonts w:ascii="Times New Roman" w:hAnsi="Times New Roman" w:cs="Times New Roman"/>
+                <w:sz w:val="24"/>
+                <w:szCs w:val="24"/>
+                <w:lang w:val="es-CR"/>
+              </w:rPr>
+            </w:pPr>
+            <w:r>
+              <w:rPr>
+                <w:rFonts w:ascii="Times New Roman" w:hAnsi="Times New Roman" w:cs="Times New Roman"/>
+                <w:sz w:val="24"/>
+                <w:szCs w:val="24"/>
+              </w:rPr>
+              <w:t xml:space="preserve">La BD está creada </w:t>
+            </w:r>
+          </w:p>
+        </w:tc>
+        <w:tc>
+          <w:tcPr>
+            <w:tcW w:w="2338" w:type="dxa"/>
+          </w:tcPr>
+          <w:p>
+            <w:pPr>
+              <w:spacing w:line="480" w:lineRule="auto"/>
+              <w:jc w:val="center"/>
+              <w:rPr>
+                <w:rFonts w:ascii="Times New Roman" w:hAnsi="Times New Roman" w:cs="Times New Roman"/>
+                <w:sz w:val="24"/>
+                <w:szCs w:val="24"/>
+              </w:rPr>
+            </w:pPr>
+            <w:r>
+              <w:rPr>
+                <w:rFonts w:ascii="Times New Roman" w:hAnsi="Times New Roman" w:cs="Times New Roman"/>
+                <w:sz w:val="24"/>
+                <w:szCs w:val="24"/>
+              </w:rPr>
+              <w:t>100</w:t>
+            </w:r>
+          </w:p>
+        </w:tc>
+        <w:tc>
+          <w:tcPr>
+            <w:tcW w:w="2338" w:type="dxa"/>
+          </w:tcPr>
+          <w:p>
+            <w:pPr>
+              <w:spacing w:line="480" w:lineRule="auto"/>
+              <w:rPr>
+                <w:rFonts w:ascii="Times New Roman" w:hAnsi="Times New Roman" w:cs="Times New Roman"/>
+                <w:sz w:val="24"/>
+                <w:szCs w:val="24"/>
+              </w:rPr>
+            </w:pPr>
+            <w:r>
+              <w:rPr>
+                <w:rFonts w:ascii="Times New Roman" w:hAnsi="Times New Roman" w:cs="Times New Roman"/>
+                <w:sz w:val="24"/>
+                <w:szCs w:val="24"/>
+              </w:rPr>
+              <w:t xml:space="preserve">Debido a que ya se tenía experiencia en esta área fue hecho </w:t>
+            </w:r>
+            <w:r>
+              <w:rPr>
+                <w:rFonts w:ascii="Times New Roman" w:hAnsi="Times New Roman" w:cs="Times New Roman"/>
+                <w:sz w:val="24"/>
+                <w:szCs w:val="24"/>
+              </w:rPr>
               <w:lastRenderedPageBreak/>
-              <w:t>1</w:t>
-            </w:r>
-          </w:p>
-        </w:tc>
-        <w:tc>
-          <w:tcPr>
-            <w:tcW w:w="4229" w:type="dxa"/>
-          </w:tcPr>
-          <w:p>
-            <w:pPr>
-              <w:spacing w:line="480" w:lineRule="auto"/>
-              <w:rPr>
-                <w:rFonts w:ascii="Times New Roman" w:hAnsi="Times New Roman" w:cs="Times New Roman"/>
-                <w:sz w:val="24"/>
-                <w:szCs w:val="24"/>
-                <w:lang w:val="es-CR"/>
-              </w:rPr>
-            </w:pPr>
-            <w:r>
-              <w:rPr>
-                <w:rFonts w:ascii="Times New Roman" w:hAnsi="Times New Roman" w:cs="Times New Roman"/>
-                <w:sz w:val="24"/>
-                <w:szCs w:val="24"/>
-              </w:rPr>
-              <w:t xml:space="preserve">La BD está creada </w:t>
-            </w:r>
-          </w:p>
-        </w:tc>
-        <w:tc>
-          <w:tcPr>
-            <w:tcW w:w="2338" w:type="dxa"/>
-          </w:tcPr>
-          <w:p>
-            <w:pPr>
-              <w:spacing w:line="480" w:lineRule="auto"/>
-              <w:jc w:val="center"/>
-              <w:rPr>
-                <w:rFonts w:ascii="Times New Roman" w:hAnsi="Times New Roman" w:cs="Times New Roman"/>
-                <w:sz w:val="24"/>
-                <w:szCs w:val="24"/>
-              </w:rPr>
-            </w:pPr>
-            <w:r>
-              <w:rPr>
-                <w:rFonts w:ascii="Times New Roman" w:hAnsi="Times New Roman" w:cs="Times New Roman"/>
-                <w:sz w:val="24"/>
-                <w:szCs w:val="24"/>
-              </w:rPr>
-              <w:t>100</w:t>
-            </w:r>
-          </w:p>
-        </w:tc>
-        <w:tc>
-          <w:tcPr>
-            <w:tcW w:w="2338" w:type="dxa"/>
-          </w:tcPr>
-          <w:p>
-            <w:pPr>
-              <w:spacing w:line="480" w:lineRule="auto"/>
-              <w:rPr>
-                <w:rFonts w:ascii="Times New Roman" w:hAnsi="Times New Roman" w:cs="Times New Roman"/>
-                <w:sz w:val="24"/>
-                <w:szCs w:val="24"/>
-              </w:rPr>
-            </w:pPr>
-            <w:r>
-              <w:rPr>
-                <w:rFonts w:ascii="Times New Roman" w:hAnsi="Times New Roman" w:cs="Times New Roman"/>
-                <w:sz w:val="24"/>
-                <w:szCs w:val="24"/>
-              </w:rPr>
-              <w:t>Debido a que ya se tenía experiencia en esta área fue hecho con bastante facilidad.</w:t>
+              <w:t>con bastante facilidad.</w:t>
             </w:r>
           </w:p>
         </w:tc>
@@ -3518,6 +4557,7 @@
                 <w:sz w:val="24"/>
                 <w:szCs w:val="24"/>
               </w:rPr>
+              <w:lastRenderedPageBreak/>
               <w:t>2</w:t>
             </w:r>
           </w:p>
@@ -3848,8 +4888,9 @@
           <w:szCs w:val="28"/>
         </w:rPr>
       </w:pPr>
-      <w:bookmarkStart w:id="9" w:name="_Toc88408533"/>
-      <w:bookmarkStart w:id="10" w:name="_Toc88408575"/>
+      <w:bookmarkStart w:id="13" w:name="_Toc88408533"/>
+      <w:bookmarkStart w:id="14" w:name="_Toc88408575"/>
+      <w:bookmarkStart w:id="15" w:name="_Toc88431409"/>
       <w:r>
         <w:rPr>
           <w:rFonts w:ascii="Times New Roman" w:hAnsi="Times New Roman" w:cs="Times New Roman"/>
@@ -3859,11 +4900,11 @@
           <w:sz w:val="28"/>
           <w:szCs w:val="28"/>
         </w:rPr>
-        <w:lastRenderedPageBreak/>
         <w:t>Datos básicos</w:t>
       </w:r>
-      <w:bookmarkEnd w:id="9"/>
-      <w:bookmarkEnd w:id="10"/>
+      <w:bookmarkEnd w:id="13"/>
+      <w:bookmarkEnd w:id="14"/>
+      <w:bookmarkEnd w:id="15"/>
       <w:r>
         <w:rPr>
           <w:rFonts w:ascii="Times New Roman" w:hAnsi="Times New Roman" w:cs="Times New Roman"/>
@@ -4176,8 +5217,9 @@
           <w:szCs w:val="28"/>
         </w:rPr>
       </w:pPr>
-      <w:bookmarkStart w:id="11" w:name="_Toc88408534"/>
-      <w:bookmarkStart w:id="12" w:name="_Toc88408576"/>
+      <w:bookmarkStart w:id="16" w:name="_Toc88408534"/>
+      <w:bookmarkStart w:id="17" w:name="_Toc88408576"/>
+      <w:bookmarkStart w:id="18" w:name="_Toc88431410"/>
       <w:r>
         <w:rPr>
           <w:rFonts w:ascii="Times New Roman" w:hAnsi="Times New Roman" w:cs="Times New Roman"/>
@@ -4189,8 +5231,9 @@
         </w:rPr>
         <w:t>Simulación</w:t>
       </w:r>
-      <w:bookmarkEnd w:id="11"/>
-      <w:bookmarkEnd w:id="12"/>
+      <w:bookmarkEnd w:id="16"/>
+      <w:bookmarkEnd w:id="17"/>
+      <w:bookmarkEnd w:id="18"/>
     </w:p>
     <w:p>
       <w:pPr>
@@ -4506,7 +5549,62 @@
                 <w:sz w:val="24"/>
                 <w:szCs w:val="24"/>
               </w:rPr>
-              <w:t xml:space="preserve">Proceso diario de Movimientos, Aplicación CO, intereses CO, redención </w:t>
+              <w:t xml:space="preserve">Proceso diario de Movimientos, Aplicación CO, intereses CO, redención CO, Cierre de EC (40), transaccional para toda la operación de un cliente en un día. </w:t>
+            </w:r>
+          </w:p>
+        </w:tc>
+        <w:tc>
+          <w:tcPr>
+            <w:tcW w:w="2338" w:type="dxa"/>
+          </w:tcPr>
+          <w:p>
+            <w:pPr>
+              <w:spacing w:line="480" w:lineRule="auto"/>
+              <w:jc w:val="center"/>
+              <w:rPr>
+                <w:rFonts w:ascii="Times New Roman" w:hAnsi="Times New Roman" w:cs="Times New Roman"/>
+                <w:sz w:val="24"/>
+                <w:szCs w:val="24"/>
+              </w:rPr>
+            </w:pPr>
+            <w:r>
+              <w:rPr>
+                <w:rFonts w:ascii="Times New Roman" w:hAnsi="Times New Roman" w:cs="Times New Roman"/>
+                <w:sz w:val="24"/>
+                <w:szCs w:val="24"/>
+              </w:rPr>
+              <w:t>100</w:t>
+            </w:r>
+          </w:p>
+        </w:tc>
+        <w:tc>
+          <w:tcPr>
+            <w:tcW w:w="2338" w:type="dxa"/>
+          </w:tcPr>
+          <w:p>
+            <w:pPr>
+              <w:spacing w:line="480" w:lineRule="auto"/>
+              <w:rPr>
+                <w:rFonts w:ascii="Times New Roman" w:hAnsi="Times New Roman" w:cs="Times New Roman"/>
+                <w:sz w:val="24"/>
+                <w:szCs w:val="24"/>
+              </w:rPr>
+            </w:pPr>
+            <w:r>
+              <w:rPr>
+                <w:rFonts w:ascii="Times New Roman" w:hAnsi="Times New Roman" w:cs="Times New Roman"/>
+                <w:sz w:val="24"/>
+                <w:szCs w:val="24"/>
+              </w:rPr>
+              <w:t>Se presentaron</w:t>
+            </w:r>
+            <w:r>
+              <w:rPr>
+                <w:rFonts w:ascii="Times New Roman" w:hAnsi="Times New Roman" w:cs="Times New Roman"/>
+                <w:sz w:val="24"/>
+                <w:szCs w:val="24"/>
+              </w:rPr>
+              <w:t xml:space="preserve"> algunas complicaciones a la hora de realizar el proceso diario de movimientos, sin embargo el proceso </w:t>
             </w:r>
             <w:r>
               <w:rPr>
@@ -4515,72 +5613,7 @@
                 <w:szCs w:val="24"/>
               </w:rPr>
               <w:lastRenderedPageBreak/>
-              <w:t xml:space="preserve">CO, Cierre de EC (40), transaccional para toda la operación de un cliente en un día. </w:t>
-            </w:r>
-          </w:p>
-        </w:tc>
-        <w:tc>
-          <w:tcPr>
-            <w:tcW w:w="2338" w:type="dxa"/>
-          </w:tcPr>
-          <w:p>
-            <w:pPr>
-              <w:spacing w:line="480" w:lineRule="auto"/>
-              <w:jc w:val="center"/>
-              <w:rPr>
-                <w:rFonts w:ascii="Times New Roman" w:hAnsi="Times New Roman" w:cs="Times New Roman"/>
-                <w:sz w:val="24"/>
-                <w:szCs w:val="24"/>
-              </w:rPr>
-            </w:pPr>
-            <w:r>
-              <w:rPr>
-                <w:rFonts w:ascii="Times New Roman" w:hAnsi="Times New Roman" w:cs="Times New Roman"/>
-                <w:sz w:val="24"/>
-                <w:szCs w:val="24"/>
-              </w:rPr>
-              <w:lastRenderedPageBreak/>
-              <w:t>100</w:t>
-            </w:r>
-          </w:p>
-        </w:tc>
-        <w:tc>
-          <w:tcPr>
-            <w:tcW w:w="2338" w:type="dxa"/>
-          </w:tcPr>
-          <w:p>
-            <w:pPr>
-              <w:spacing w:line="480" w:lineRule="auto"/>
-              <w:rPr>
-                <w:rFonts w:ascii="Times New Roman" w:hAnsi="Times New Roman" w:cs="Times New Roman"/>
-                <w:sz w:val="24"/>
-                <w:szCs w:val="24"/>
-              </w:rPr>
-            </w:pPr>
-            <w:r>
-              <w:rPr>
-                <w:rFonts w:ascii="Times New Roman" w:hAnsi="Times New Roman" w:cs="Times New Roman"/>
-                <w:sz w:val="24"/>
-                <w:szCs w:val="24"/>
-              </w:rPr>
-              <w:t>Se presentaron</w:t>
-            </w:r>
-            <w:r>
-              <w:rPr>
-                <w:rFonts w:ascii="Times New Roman" w:hAnsi="Times New Roman" w:cs="Times New Roman"/>
-                <w:sz w:val="24"/>
-                <w:szCs w:val="24"/>
-              </w:rPr>
-              <w:t xml:space="preserve"> algunas </w:t>
-            </w:r>
-            <w:r>
-              <w:rPr>
-                <w:rFonts w:ascii="Times New Roman" w:hAnsi="Times New Roman" w:cs="Times New Roman"/>
-                <w:sz w:val="24"/>
-                <w:szCs w:val="24"/>
-              </w:rPr>
-              <w:lastRenderedPageBreak/>
-              <w:t>complicaciones a la hora de realizar el proceso diario de movimientos, sin embargo el proceso respecto a las CO y los EC se pudo completar con mínimos atrasos.</w:t>
+              <w:t>respecto a las CO y los EC se pudo completar con mínimos atrasos.</w:t>
             </w:r>
           </w:p>
         </w:tc>
@@ -4669,8 +5702,9 @@
           <w:szCs w:val="28"/>
         </w:rPr>
       </w:pPr>
-      <w:bookmarkStart w:id="13" w:name="_Toc88408535"/>
-      <w:bookmarkStart w:id="14" w:name="_Toc88408579"/>
+      <w:bookmarkStart w:id="19" w:name="_Toc88408535"/>
+      <w:bookmarkStart w:id="20" w:name="_Toc88408579"/>
+      <w:bookmarkStart w:id="21" w:name="_Toc88431411"/>
       <w:r>
         <w:rPr>
           <w:rFonts w:ascii="Times New Roman" w:hAnsi="Times New Roman" w:cs="Times New Roman"/>
@@ -4682,8 +5716,9 @@
         </w:rPr>
         <w:t>Bitácora</w:t>
       </w:r>
-      <w:bookmarkEnd w:id="13"/>
-      <w:bookmarkEnd w:id="14"/>
+      <w:bookmarkEnd w:id="19"/>
+      <w:bookmarkEnd w:id="20"/>
+      <w:bookmarkEnd w:id="21"/>
       <w:r>
         <w:rPr>
           <w:rFonts w:ascii="Times New Roman" w:hAnsi="Times New Roman" w:cs="Times New Roman"/>
@@ -4883,7 +5918,6 @@
                 <w:rFonts w:ascii="Times New Roman" w:hAnsi="Times New Roman" w:cs="Times New Roman"/>
                 <w:sz w:val="24"/>
                 <w:szCs w:val="24"/>
-                <w:highlight w:val="yellow"/>
               </w:rPr>
               <w:t>Proceso de registro de cambios en entidades CO y Beneficiarios, en la bitácora.</w:t>
             </w:r>
@@ -4905,6 +5939,15 @@
                 <w:lang w:val="es-CR"/>
               </w:rPr>
             </w:pPr>
+            <w:r>
+              <w:rPr>
+                <w:rFonts w:ascii="Times New Roman" w:hAnsi="Times New Roman" w:cs="Times New Roman"/>
+                <w:sz w:val="24"/>
+                <w:szCs w:val="24"/>
+                <w:lang w:val="es-CR"/>
+              </w:rPr>
+              <w:t>100</w:t>
+            </w:r>
           </w:p>
         </w:tc>
         <w:tc>
@@ -4918,9 +5961,36 @@
                 <w:rFonts w:ascii="Times New Roman" w:hAnsi="Times New Roman" w:cs="Times New Roman"/>
                 <w:sz w:val="24"/>
                 <w:szCs w:val="24"/>
-                <w:highlight w:val="yellow"/>
-              </w:rPr>
-            </w:pPr>
+                <w:lang w:val="es-CR"/>
+              </w:rPr>
+            </w:pPr>
+            <w:r>
+              <w:rPr>
+                <w:rFonts w:ascii="Times New Roman" w:hAnsi="Times New Roman" w:cs="Times New Roman"/>
+                <w:sz w:val="24"/>
+                <w:szCs w:val="24"/>
+                <w:lang w:val="es-CR"/>
+              </w:rPr>
+              <w:t>Hubo</w:t>
+            </w:r>
+            <w:r>
+              <w:rPr>
+                <w:rFonts w:ascii="Times New Roman" w:hAnsi="Times New Roman" w:cs="Times New Roman"/>
+                <w:sz w:val="24"/>
+                <w:szCs w:val="24"/>
+                <w:lang w:val="es-CR"/>
+              </w:rPr>
+              <w:t xml:space="preserve"> muchas complicaciones al notar que el uso de triggers no era posible y al buscar la forma correcta de utilizar las variables </w:t>
+            </w:r>
+            <w:r>
+              <w:rPr>
+                <w:rFonts w:ascii="Times New Roman" w:hAnsi="Times New Roman" w:cs="Times New Roman"/>
+                <w:sz w:val="24"/>
+                <w:szCs w:val="24"/>
+                <w:lang w:val="es-CR"/>
+              </w:rPr>
+              <w:t>XML</w:t>
+            </w:r>
           </w:p>
         </w:tc>
       </w:tr>
@@ -4956,8 +6026,9 @@
           <w:szCs w:val="28"/>
         </w:rPr>
       </w:pPr>
-      <w:bookmarkStart w:id="15" w:name="_Toc88408536"/>
-      <w:bookmarkStart w:id="16" w:name="_Toc88408580"/>
+      <w:bookmarkStart w:id="22" w:name="_Toc88408536"/>
+      <w:bookmarkStart w:id="23" w:name="_Toc88408580"/>
+      <w:bookmarkStart w:id="24" w:name="_Toc88431412"/>
       <w:r>
         <w:rPr>
           <w:rFonts w:ascii="Times New Roman" w:hAnsi="Times New Roman" w:cs="Times New Roman"/>
@@ -4991,8 +6062,9 @@
         </w:rPr>
         <w:t xml:space="preserve"> y uso de vista</w:t>
       </w:r>
-      <w:bookmarkEnd w:id="15"/>
-      <w:bookmarkEnd w:id="16"/>
+      <w:bookmarkEnd w:id="22"/>
+      <w:bookmarkEnd w:id="23"/>
+      <w:bookmarkEnd w:id="24"/>
     </w:p>
     <w:p>
       <w:pPr>
@@ -5230,15 +6302,13 @@
                 <w:rFonts w:ascii="Times New Roman" w:hAnsi="Times New Roman" w:cs="Times New Roman"/>
                 <w:sz w:val="24"/>
                 <w:szCs w:val="24"/>
-                <w:highlight w:val="yellow"/>
-              </w:rPr>
-            </w:pPr>
-            <w:r>
-              <w:rPr>
-                <w:rFonts w:ascii="Times New Roman" w:hAnsi="Times New Roman" w:cs="Times New Roman"/>
-                <w:sz w:val="24"/>
-                <w:szCs w:val="24"/>
-                <w:highlight w:val="yellow"/>
+              </w:rPr>
+            </w:pPr>
+            <w:r>
+              <w:rPr>
+                <w:rFonts w:ascii="Times New Roman" w:hAnsi="Times New Roman" w:cs="Times New Roman"/>
+                <w:sz w:val="24"/>
+                <w:szCs w:val="24"/>
               </w:rPr>
               <w:t>Consulta 1</w:t>
             </w:r>
@@ -5256,7 +6326,6 @@
                 <w:rFonts w:ascii="Times New Roman" w:hAnsi="Times New Roman" w:cs="Times New Roman"/>
                 <w:sz w:val="24"/>
                 <w:szCs w:val="24"/>
-                <w:highlight w:val="yellow"/>
                 <w:lang w:val="es-CR"/>
               </w:rPr>
             </w:pPr>
@@ -5265,7 +6334,6 @@
                 <w:rFonts w:ascii="Times New Roman" w:hAnsi="Times New Roman" w:cs="Times New Roman"/>
                 <w:sz w:val="24"/>
                 <w:szCs w:val="24"/>
-                <w:highlight w:val="yellow"/>
                 <w:lang w:val="es-CR"/>
               </w:rPr>
               <w:t>100</w:t>
@@ -5283,9 +6351,16 @@
                 <w:rFonts w:ascii="Times New Roman" w:hAnsi="Times New Roman" w:cs="Times New Roman"/>
                 <w:sz w:val="24"/>
                 <w:szCs w:val="24"/>
-                <w:highlight w:val="yellow"/>
-              </w:rPr>
-            </w:pPr>
+              </w:rPr>
+            </w:pPr>
+            <w:r>
+              <w:rPr>
+                <w:rFonts w:ascii="Times New Roman" w:hAnsi="Times New Roman" w:cs="Times New Roman"/>
+                <w:sz w:val="24"/>
+                <w:szCs w:val="24"/>
+              </w:rPr>
+              <w:t>Esta consulta no represente mucha dificultad debido a que se agregaron movimientos con saldo cero cuando no se podía hacer un retiro porque el saldo quedaba negativo.</w:t>
+            </w:r>
           </w:p>
         </w:tc>
       </w:tr>
@@ -5381,7 +6456,16 @@
                 <w:sz w:val="24"/>
                 <w:szCs w:val="24"/>
               </w:rPr>
-              <w:t>La consulta #2 representó complicaciones a la hora de determinar si se cumplían las condiciones para que una cuenta se mostrará en la consulta, sin embargo después de una investigación y trabajo se logró completar exitosamente.</w:t>
+              <w:t xml:space="preserve">La consulta #2 representó complicaciones a la hora de determinar si se cumplían las condiciones para que </w:t>
+            </w:r>
+            <w:r>
+              <w:rPr>
+                <w:rFonts w:ascii="Times New Roman" w:hAnsi="Times New Roman" w:cs="Times New Roman"/>
+                <w:sz w:val="24"/>
+                <w:szCs w:val="24"/>
+              </w:rPr>
+              <w:lastRenderedPageBreak/>
+              <w:t>una cuenta se mostrará en la consulta, sin embargo después de una investigación y trabajo se logró completar exitosamente.</w:t>
             </w:r>
           </w:p>
         </w:tc>
@@ -5608,6 +6692,7 @@
           <w:sz w:val="24"/>
           <w:szCs w:val="24"/>
         </w:rPr>
+        <w:lastRenderedPageBreak/>
         <w:t>Como se puede observar en la tabla, esta parte del proyecto representó una dificultad más que todo analítica debido a que se tuvo que analizar bastante como proceder con lo que se pedía. Además de analizar se tenía que encontrar la manera de programar en SQL la solución que se pensó, gracias a la ayuda de la investigación y el trabajo en equipo estas consultas se lograron hacer al 100%.</w:t>
       </w:r>
     </w:p>
@@ -5628,8 +6713,9 @@
           <w:szCs w:val="28"/>
         </w:rPr>
       </w:pPr>
-      <w:bookmarkStart w:id="17" w:name="_Toc88408537"/>
-      <w:bookmarkStart w:id="18" w:name="_Toc88408581"/>
+      <w:bookmarkStart w:id="25" w:name="_Toc88408537"/>
+      <w:bookmarkStart w:id="26" w:name="_Toc88408581"/>
+      <w:bookmarkStart w:id="27" w:name="_Toc88431413"/>
       <w:r>
         <w:rPr>
           <w:rFonts w:ascii="Times New Roman" w:hAnsi="Times New Roman" w:cs="Times New Roman"/>
@@ -5641,8 +6727,9 @@
         </w:rPr>
         <w:t>Código en SP estandarizado</w:t>
       </w:r>
-      <w:bookmarkEnd w:id="17"/>
-      <w:bookmarkEnd w:id="18"/>
+      <w:bookmarkEnd w:id="25"/>
+      <w:bookmarkEnd w:id="26"/>
+      <w:bookmarkEnd w:id="27"/>
     </w:p>
     <w:p>
       <w:pPr>
@@ -6060,6 +7147,7 @@
           <w:szCs w:val="28"/>
         </w:rPr>
       </w:pPr>
+      <w:bookmarkStart w:id="28" w:name="_Toc88431414"/>
       <w:r>
         <w:rPr>
           <w:rFonts w:ascii="Times New Roman" w:hAnsi="Times New Roman" w:cs="Times New Roman"/>
@@ -6069,8 +7157,10 @@
           <w:sz w:val="28"/>
           <w:szCs w:val="28"/>
         </w:rPr>
+        <w:lastRenderedPageBreak/>
         <w:t>Estadísticas de tiempo</w:t>
       </w:r>
+      <w:bookmarkEnd w:id="28"/>
     </w:p>
     <w:p>
       <w:pPr>
@@ -6150,6 +7240,7 @@
                 <w:rFonts w:ascii="Times New Roman" w:hAnsi="Times New Roman" w:cs="Times New Roman"/>
                 <w:sz w:val="24"/>
                 <w:szCs w:val="24"/>
+                <w:highlight w:val="yellow"/>
               </w:rPr>
               <w:t>Hilary Castro</w:t>
             </w:r>
@@ -6605,15 +7696,7 @@
                 <w:sz w:val="24"/>
                 <w:szCs w:val="24"/>
               </w:rPr>
-              <w:t xml:space="preserve">15 </w:t>
-            </w:r>
-            <w:r>
-              <w:rPr>
-                <w:rFonts w:ascii="Times New Roman" w:hAnsi="Times New Roman" w:cs="Times New Roman"/>
-                <w:sz w:val="24"/>
-                <w:szCs w:val="24"/>
-              </w:rPr>
-              <w:t>de Noviembre</w:t>
+              <w:t>15 de Noviembre</w:t>
             </w:r>
           </w:p>
         </w:tc>
@@ -6661,15 +7744,7 @@
                 <w:sz w:val="24"/>
                 <w:szCs w:val="24"/>
               </w:rPr>
-              <w:t xml:space="preserve">18 </w:t>
-            </w:r>
-            <w:r>
-              <w:rPr>
-                <w:rFonts w:ascii="Times New Roman" w:hAnsi="Times New Roman" w:cs="Times New Roman"/>
-                <w:sz w:val="24"/>
-                <w:szCs w:val="24"/>
-              </w:rPr>
-              <w:t>de Noviembre</w:t>
+              <w:t>18 de Noviembre</w:t>
             </w:r>
           </w:p>
         </w:tc>
@@ -6717,15 +7792,7 @@
                 <w:sz w:val="24"/>
                 <w:szCs w:val="24"/>
               </w:rPr>
-              <w:t xml:space="preserve">20 </w:t>
-            </w:r>
-            <w:r>
-              <w:rPr>
-                <w:rFonts w:ascii="Times New Roman" w:hAnsi="Times New Roman" w:cs="Times New Roman"/>
-                <w:sz w:val="24"/>
-                <w:szCs w:val="24"/>
-              </w:rPr>
-              <w:t>de Noviembre</w:t>
+              <w:t>20 de Noviembre</w:t>
             </w:r>
           </w:p>
         </w:tc>
@@ -6773,15 +7840,7 @@
                 <w:sz w:val="24"/>
                 <w:szCs w:val="24"/>
               </w:rPr>
-              <w:t xml:space="preserve">21 </w:t>
-            </w:r>
-            <w:r>
-              <w:rPr>
-                <w:rFonts w:ascii="Times New Roman" w:hAnsi="Times New Roman" w:cs="Times New Roman"/>
-                <w:sz w:val="24"/>
-                <w:szCs w:val="24"/>
-              </w:rPr>
-              <w:t>de Noviembre</w:t>
+              <w:t>21 de Noviembre</w:t>
             </w:r>
           </w:p>
         </w:tc>
@@ -6866,60 +7925,6 @@
         </w:tc>
       </w:tr>
     </w:tbl>
-    <w:p>
-      <w:pPr>
-        <w:spacing w:line="480" w:lineRule="auto"/>
-        <w:rPr>
-          <w:sz w:val="24"/>
-          <w:szCs w:val="24"/>
-        </w:rPr>
-      </w:pPr>
-    </w:p>
-    <w:p>
-      <w:pPr>
-        <w:spacing w:line="480" w:lineRule="auto"/>
-      </w:pPr>
-    </w:p>
-    <w:p>
-      <w:pPr>
-        <w:spacing w:line="480" w:lineRule="auto"/>
-      </w:pPr>
-    </w:p>
-    <w:p>
-      <w:pPr>
-        <w:spacing w:line="480" w:lineRule="auto"/>
-      </w:pPr>
-    </w:p>
-    <w:p>
-      <w:pPr>
-        <w:spacing w:line="480" w:lineRule="auto"/>
-      </w:pPr>
-    </w:p>
-    <w:p>
-      <w:pPr>
-        <w:spacing w:line="480" w:lineRule="auto"/>
-      </w:pPr>
-    </w:p>
-    <w:p>
-      <w:pPr>
-        <w:spacing w:line="480" w:lineRule="auto"/>
-      </w:pPr>
-    </w:p>
-    <w:p>
-      <w:pPr>
-        <w:spacing w:line="480" w:lineRule="auto"/>
-      </w:pPr>
-    </w:p>
-    <w:p>
-      <w:pPr>
-        <w:spacing w:line="480" w:lineRule="auto"/>
-      </w:pPr>
-    </w:p>
-    <w:p>
-      <w:pPr>
-        <w:spacing w:line="480" w:lineRule="auto"/>
-      </w:pPr>
-    </w:p>
     <w:p>
       <w:pPr>
         <w:spacing w:line="480" w:lineRule="auto"/>
@@ -6941,6 +7946,7 @@
           <w:szCs w:val="28"/>
         </w:rPr>
       </w:pPr>
+      <w:bookmarkStart w:id="29" w:name="_Toc88431415"/>
       <w:r>
         <w:rPr>
           <w:rFonts w:ascii="Times New Roman" w:hAnsi="Times New Roman" w:cs="Times New Roman"/>
@@ -6950,9 +7956,9 @@
           <w:sz w:val="28"/>
           <w:szCs w:val="28"/>
         </w:rPr>
-        <w:lastRenderedPageBreak/>
         <w:t>Entradas en GitHub</w:t>
       </w:r>
+      <w:bookmarkEnd w:id="29"/>
     </w:p>
     <w:p>
       <w:pPr>
@@ -6970,17 +7976,18 @@
           <w:rFonts w:ascii="Times New Roman" w:hAnsi="Times New Roman" w:cs="Times New Roman"/>
           <w:sz w:val="24"/>
           <w:szCs w:val="24"/>
-          <w:lang w:val="en-US"/>
-        </w:rPr>
-      </w:pPr>
-      <w:bookmarkStart w:id="19" w:name="_Toc88408538"/>
-      <w:bookmarkStart w:id="20" w:name="_Toc88408582"/>
-      <w:r>
-        <w:rPr>
-          <w:rFonts w:ascii="Times New Roman" w:hAnsi="Times New Roman" w:cs="Times New Roman"/>
-          <w:sz w:val="24"/>
-          <w:szCs w:val="24"/>
-        </w:rPr>
+          <w:lang w:val="es-CR"/>
+        </w:rPr>
+      </w:pPr>
+      <w:bookmarkStart w:id="30" w:name="_Toc88408538"/>
+      <w:bookmarkStart w:id="31" w:name="_Toc88408582"/>
+      <w:r>
+        <w:rPr>
+          <w:rFonts w:ascii="Times New Roman" w:hAnsi="Times New Roman" w:cs="Times New Roman"/>
+          <w:sz w:val="24"/>
+          <w:szCs w:val="24"/>
+        </w:rPr>
+        <w:lastRenderedPageBreak/>
         <w:t>A continuación se muestra un grafico que representa las entradas hechas en GitHub durante la realización de esta etapa del proyecto.</w:t>
       </w:r>
     </w:p>
@@ -7001,7 +8008,7 @@
           <w:lang w:val="en-US"/>
         </w:rPr>
         <w:drawing>
-          <wp:inline distT="0" distB="0" distL="0" distR="0" wp14:anchorId="3C428829" wp14:editId="36659783">
+          <wp:inline distT="0" distB="0" distL="0" distR="0" wp14:anchorId="3C428829" wp14:editId="4484394B">
             <wp:extent cx="5486400" cy="3200400"/>
             <wp:effectExtent l="0" t="0" r="0" b="0"/>
             <wp:docPr id="2" name="Chart 2"/>
@@ -7032,6 +8039,7 @@
           <w:szCs w:val="28"/>
         </w:rPr>
       </w:pPr>
+      <w:bookmarkStart w:id="32" w:name="_Toc88431416"/>
       <w:r>
         <w:rPr>
           <w:rFonts w:ascii="Times New Roman" w:hAnsi="Times New Roman" w:cs="Times New Roman"/>
@@ -7043,8 +8051,9 @@
         </w:rPr>
         <w:t>Conclusiones y Recomendaciones</w:t>
       </w:r>
-      <w:bookmarkEnd w:id="19"/>
-      <w:bookmarkEnd w:id="20"/>
+      <w:bookmarkEnd w:id="30"/>
+      <w:bookmarkEnd w:id="31"/>
+      <w:bookmarkEnd w:id="32"/>
       <w:r>
         <w:rPr>
           <w:rFonts w:ascii="Times New Roman" w:hAnsi="Times New Roman" w:cs="Times New Roman"/>
@@ -7059,10 +8068,248 @@
     </w:p>
     <w:p>
       <w:pPr>
-        <w:rPr>
-          <w:lang w:val="es-CR"/>
-        </w:rPr>
-      </w:pPr>
+        <w:spacing w:line="480" w:lineRule="auto"/>
+        <w:ind w:firstLine="706"/>
+        <w:jc w:val="both"/>
+        <w:rPr>
+          <w:rFonts w:ascii="Times New Roman" w:hAnsi="Times New Roman" w:cs="Times New Roman"/>
+          <w:sz w:val="24"/>
+          <w:szCs w:val="24"/>
+        </w:rPr>
+      </w:pPr>
+      <w:r>
+        <w:rPr>
+          <w:rFonts w:ascii="Times New Roman" w:hAnsi="Times New Roman" w:cs="Times New Roman"/>
+          <w:sz w:val="24"/>
+          <w:szCs w:val="24"/>
+        </w:rPr>
+        <w:t xml:space="preserve">A pesar de ser un proyecto que requirió mucho tiempo, durante la realización </w:t>
+      </w:r>
+      <w:r>
+        <w:rPr>
+          <w:rFonts w:ascii="Times New Roman" w:hAnsi="Times New Roman" w:cs="Times New Roman"/>
+          <w:sz w:val="24"/>
+          <w:szCs w:val="24"/>
+        </w:rPr>
+        <w:t>de este</w:t>
+      </w:r>
+      <w:r>
+        <w:rPr>
+          <w:rFonts w:ascii="Times New Roman" w:hAnsi="Times New Roman" w:cs="Times New Roman"/>
+          <w:sz w:val="24"/>
+          <w:szCs w:val="24"/>
+        </w:rPr>
+        <w:t xml:space="preserve"> se aprendieron una gran cantidad de conceptos </w:t>
+      </w:r>
+      <w:r>
+        <w:rPr>
+          <w:rFonts w:ascii="Times New Roman" w:hAnsi="Times New Roman" w:cs="Times New Roman"/>
+          <w:sz w:val="24"/>
+          <w:szCs w:val="24"/>
+        </w:rPr>
+        <w:t>y se puso en práctica las técnicas aprendidas durante las clases. Por otro lado, también se aprendió a trabajar en equipo y a dividir el trabajo equitativamente, de manera que cada uno de los integrantes del grupo estuviera satisfecho con la cantidad de trabajo establecido</w:t>
+      </w:r>
+      <w:r>
+        <w:rPr>
+          <w:rFonts w:ascii="Times New Roman" w:hAnsi="Times New Roman" w:cs="Times New Roman"/>
+          <w:sz w:val="24"/>
+          <w:szCs w:val="24"/>
+        </w:rPr>
+        <w:t xml:space="preserve">. Además de que el apoyo </w:t>
+      </w:r>
+      <w:r>
+        <w:rPr>
+          <w:rFonts w:ascii="Times New Roman" w:hAnsi="Times New Roman" w:cs="Times New Roman"/>
+          <w:sz w:val="24"/>
+          <w:szCs w:val="24"/>
+        </w:rPr>
+        <w:t xml:space="preserve">entre sí de los integrantes fue fundamental para lograr llevar a cabo el proyecto con eficacia. </w:t>
+      </w:r>
+      <w:r>
+        <w:rPr>
+          <w:rFonts w:ascii="Times New Roman" w:hAnsi="Times New Roman" w:cs="Times New Roman"/>
+          <w:sz w:val="24"/>
+          <w:szCs w:val="24"/>
+        </w:rPr>
+        <w:t>A continuación, se dan una serie de recomendaciones a seguir:</w:t>
+      </w:r>
+    </w:p>
+    <w:p>
+      <w:pPr>
+        <w:pStyle w:val="ListParagraph"/>
+        <w:numPr>
+          <w:ilvl w:val="0"/>
+          <w:numId w:val="4"/>
+        </w:numPr>
+        <w:spacing w:line="480" w:lineRule="auto"/>
+        <w:jc w:val="both"/>
+        <w:rPr>
+          <w:rFonts w:ascii="Times New Roman" w:hAnsi="Times New Roman" w:cs="Times New Roman"/>
+          <w:sz w:val="24"/>
+          <w:szCs w:val="24"/>
+        </w:rPr>
+      </w:pPr>
+      <w:r>
+        <w:rPr>
+          <w:rFonts w:ascii="Times New Roman" w:hAnsi="Times New Roman" w:cs="Times New Roman"/>
+          <w:sz w:val="24"/>
+          <w:szCs w:val="24"/>
+        </w:rPr>
+        <w:t xml:space="preserve">Realizar las tareas con tiempo </w:t>
+      </w:r>
+      <w:r>
+        <w:rPr>
+          <w:rFonts w:ascii="Times New Roman" w:hAnsi="Times New Roman" w:cs="Times New Roman"/>
+          <w:sz w:val="24"/>
+          <w:szCs w:val="24"/>
+        </w:rPr>
+        <w:t xml:space="preserve">de anticipación, ya que de esta manera los requerimientos se </w:t>
+      </w:r>
+      <w:r>
+        <w:rPr>
+          <w:rFonts w:ascii="Times New Roman" w:hAnsi="Times New Roman" w:cs="Times New Roman"/>
+          <w:sz w:val="24"/>
+          <w:szCs w:val="24"/>
+        </w:rPr>
+        <w:t>cumplen de una mejor manera.</w:t>
+      </w:r>
+    </w:p>
+    <w:p>
+      <w:pPr>
+        <w:pStyle w:val="ListParagraph"/>
+        <w:numPr>
+          <w:ilvl w:val="0"/>
+          <w:numId w:val="4"/>
+        </w:numPr>
+        <w:spacing w:line="480" w:lineRule="auto"/>
+        <w:jc w:val="both"/>
+        <w:rPr>
+          <w:rFonts w:ascii="Times New Roman" w:hAnsi="Times New Roman" w:cs="Times New Roman"/>
+          <w:sz w:val="24"/>
+          <w:szCs w:val="24"/>
+        </w:rPr>
+      </w:pPr>
+      <w:r>
+        <w:rPr>
+          <w:rFonts w:ascii="Times New Roman" w:hAnsi="Times New Roman" w:cs="Times New Roman"/>
+          <w:sz w:val="24"/>
+          <w:szCs w:val="24"/>
+        </w:rPr>
+        <w:lastRenderedPageBreak/>
+        <w:t xml:space="preserve">Ser persistente en la búsqueda de información en internet, muchas veces no se logró encontrar información </w:t>
+      </w:r>
+      <w:r>
+        <w:rPr>
+          <w:rFonts w:ascii="Times New Roman" w:hAnsi="Times New Roman" w:cs="Times New Roman"/>
+          <w:sz w:val="24"/>
+          <w:szCs w:val="24"/>
+        </w:rPr>
+        <w:t>rápida sino que se tuvo que hacer una investigación más profunda de los temas.</w:t>
+      </w:r>
+      <w:r>
+        <w:rPr>
+          <w:rFonts w:ascii="Times New Roman" w:hAnsi="Times New Roman" w:cs="Times New Roman"/>
+          <w:sz w:val="24"/>
+          <w:szCs w:val="24"/>
+        </w:rPr>
+        <w:t xml:space="preserve"> Y a pesar de que muchas veces fuera difícil encontrar esta información con persistencia se logró encontrar.</w:t>
+      </w:r>
+    </w:p>
+    <w:p>
+      <w:pPr>
+        <w:pStyle w:val="ListParagraph"/>
+        <w:numPr>
+          <w:ilvl w:val="0"/>
+          <w:numId w:val="4"/>
+        </w:numPr>
+        <w:spacing w:line="480" w:lineRule="auto"/>
+        <w:jc w:val="both"/>
+        <w:rPr>
+          <w:rFonts w:ascii="Times New Roman" w:hAnsi="Times New Roman" w:cs="Times New Roman"/>
+          <w:sz w:val="24"/>
+          <w:szCs w:val="24"/>
+        </w:rPr>
+      </w:pPr>
+      <w:r>
+        <w:rPr>
+          <w:rFonts w:ascii="Times New Roman" w:hAnsi="Times New Roman" w:cs="Times New Roman"/>
+          <w:sz w:val="24"/>
+          <w:szCs w:val="24"/>
+        </w:rPr>
+        <w:t xml:space="preserve">Mantener la paciencia en momentos en los que </w:t>
+      </w:r>
+      <w:r>
+        <w:rPr>
+          <w:rFonts w:ascii="Times New Roman" w:hAnsi="Times New Roman" w:cs="Times New Roman"/>
+          <w:sz w:val="24"/>
+          <w:szCs w:val="24"/>
+        </w:rPr>
+        <w:t xml:space="preserve">es más difícil tenerla. </w:t>
+      </w:r>
+    </w:p>
+    <w:p>
+      <w:pPr>
+        <w:pStyle w:val="ListParagraph"/>
+        <w:numPr>
+          <w:ilvl w:val="0"/>
+          <w:numId w:val="4"/>
+        </w:numPr>
+        <w:spacing w:line="480" w:lineRule="auto"/>
+        <w:jc w:val="both"/>
+        <w:rPr>
+          <w:rFonts w:ascii="Times New Roman" w:hAnsi="Times New Roman" w:cs="Times New Roman"/>
+          <w:sz w:val="24"/>
+          <w:szCs w:val="24"/>
+        </w:rPr>
+      </w:pPr>
+      <w:r>
+        <w:rPr>
+          <w:rFonts w:ascii="Times New Roman" w:hAnsi="Times New Roman" w:cs="Times New Roman"/>
+          <w:sz w:val="24"/>
+          <w:szCs w:val="24"/>
+        </w:rPr>
+        <w:t>Buscar información en libros y no solo limitarse a páginas que se encuentran en internet, muchas veces los libros ofrecen datos que en internet no se encuentran.</w:t>
+      </w:r>
+    </w:p>
+    <w:p>
+      <w:pPr>
+        <w:pStyle w:val="ListParagraph"/>
+        <w:numPr>
+          <w:ilvl w:val="0"/>
+          <w:numId w:val="4"/>
+        </w:numPr>
+        <w:spacing w:line="480" w:lineRule="auto"/>
+        <w:jc w:val="both"/>
+        <w:rPr>
+          <w:rFonts w:ascii="Times New Roman" w:hAnsi="Times New Roman" w:cs="Times New Roman"/>
+          <w:sz w:val="24"/>
+          <w:szCs w:val="24"/>
+        </w:rPr>
+      </w:pPr>
+      <w:r>
+        <w:rPr>
+          <w:rFonts w:ascii="Times New Roman" w:hAnsi="Times New Roman" w:cs="Times New Roman"/>
+          <w:sz w:val="24"/>
+          <w:szCs w:val="24"/>
+        </w:rPr>
+        <w:t xml:space="preserve"> </w:t>
+      </w:r>
+      <w:r>
+        <w:rPr>
+          <w:rFonts w:ascii="Times New Roman" w:hAnsi="Times New Roman" w:cs="Times New Roman"/>
+          <w:sz w:val="24"/>
+          <w:szCs w:val="24"/>
+        </w:rPr>
+        <w:t xml:space="preserve">Buscar ayuda en los compañeros de trabajo y del curso, debido a que alguien más podría </w:t>
+      </w:r>
+      <w:r>
+        <w:rPr>
+          <w:rFonts w:ascii="Times New Roman" w:hAnsi="Times New Roman" w:cs="Times New Roman"/>
+          <w:sz w:val="24"/>
+          <w:szCs w:val="24"/>
+        </w:rPr>
+        <w:t>saber la respuesta a las dudas que se tiene.</w:t>
+      </w:r>
     </w:p>
     <w:sectPr>
       <w:headerReference w:type="default" r:id="rId12"/>
@@ -7301,8 +8548,356 @@
       </w:rPr>
     </w:lvl>
   </w:abstractNum>
+  <w:abstractNum w:abstractNumId="1" w15:restartNumberingAfterBreak="0">
+    <w:nsid w:val="3BAA2C90"/>
+    <w:multiLevelType w:val="hybridMultilevel"/>
+    <w:tmpl w:val="8D963BA6"/>
+    <w:lvl w:ilvl="0" w:tplc="140A0001">
+      <w:start w:val="1"/>
+      <w:numFmt w:val="bullet"/>
+      <w:lvlText w:val=""/>
+      <w:lvlJc w:val="left"/>
+      <w:pPr>
+        <w:ind w:left="720" w:hanging="360"/>
+      </w:pPr>
+      <w:rPr>
+        <w:rFonts w:ascii="Symbol" w:hAnsi="Symbol" w:hint="default"/>
+      </w:rPr>
+    </w:lvl>
+    <w:lvl w:ilvl="1" w:tplc="140A0003" w:tentative="1">
+      <w:start w:val="1"/>
+      <w:numFmt w:val="bullet"/>
+      <w:lvlText w:val="o"/>
+      <w:lvlJc w:val="left"/>
+      <w:pPr>
+        <w:ind w:left="1440" w:hanging="360"/>
+      </w:pPr>
+      <w:rPr>
+        <w:rFonts w:ascii="Courier New" w:hAnsi="Courier New" w:cs="Courier New" w:hint="default"/>
+      </w:rPr>
+    </w:lvl>
+    <w:lvl w:ilvl="2" w:tplc="140A0005" w:tentative="1">
+      <w:start w:val="1"/>
+      <w:numFmt w:val="bullet"/>
+      <w:lvlText w:val=""/>
+      <w:lvlJc w:val="left"/>
+      <w:pPr>
+        <w:ind w:left="2160" w:hanging="360"/>
+      </w:pPr>
+      <w:rPr>
+        <w:rFonts w:ascii="Wingdings" w:hAnsi="Wingdings" w:hint="default"/>
+      </w:rPr>
+    </w:lvl>
+    <w:lvl w:ilvl="3" w:tplc="140A0001" w:tentative="1">
+      <w:start w:val="1"/>
+      <w:numFmt w:val="bullet"/>
+      <w:lvlText w:val=""/>
+      <w:lvlJc w:val="left"/>
+      <w:pPr>
+        <w:ind w:left="2880" w:hanging="360"/>
+      </w:pPr>
+      <w:rPr>
+        <w:rFonts w:ascii="Symbol" w:hAnsi="Symbol" w:hint="default"/>
+      </w:rPr>
+    </w:lvl>
+    <w:lvl w:ilvl="4" w:tplc="140A0003" w:tentative="1">
+      <w:start w:val="1"/>
+      <w:numFmt w:val="bullet"/>
+      <w:lvlText w:val="o"/>
+      <w:lvlJc w:val="left"/>
+      <w:pPr>
+        <w:ind w:left="3600" w:hanging="360"/>
+      </w:pPr>
+      <w:rPr>
+        <w:rFonts w:ascii="Courier New" w:hAnsi="Courier New" w:cs="Courier New" w:hint="default"/>
+      </w:rPr>
+    </w:lvl>
+    <w:lvl w:ilvl="5" w:tplc="140A0005" w:tentative="1">
+      <w:start w:val="1"/>
+      <w:numFmt w:val="bullet"/>
+      <w:lvlText w:val=""/>
+      <w:lvlJc w:val="left"/>
+      <w:pPr>
+        <w:ind w:left="4320" w:hanging="360"/>
+      </w:pPr>
+      <w:rPr>
+        <w:rFonts w:ascii="Wingdings" w:hAnsi="Wingdings" w:hint="default"/>
+      </w:rPr>
+    </w:lvl>
+    <w:lvl w:ilvl="6" w:tplc="140A0001" w:tentative="1">
+      <w:start w:val="1"/>
+      <w:numFmt w:val="bullet"/>
+      <w:lvlText w:val=""/>
+      <w:lvlJc w:val="left"/>
+      <w:pPr>
+        <w:ind w:left="5040" w:hanging="360"/>
+      </w:pPr>
+      <w:rPr>
+        <w:rFonts w:ascii="Symbol" w:hAnsi="Symbol" w:hint="default"/>
+      </w:rPr>
+    </w:lvl>
+    <w:lvl w:ilvl="7" w:tplc="140A0003" w:tentative="1">
+      <w:start w:val="1"/>
+      <w:numFmt w:val="bullet"/>
+      <w:lvlText w:val="o"/>
+      <w:lvlJc w:val="left"/>
+      <w:pPr>
+        <w:ind w:left="5760" w:hanging="360"/>
+      </w:pPr>
+      <w:rPr>
+        <w:rFonts w:ascii="Courier New" w:hAnsi="Courier New" w:cs="Courier New" w:hint="default"/>
+      </w:rPr>
+    </w:lvl>
+    <w:lvl w:ilvl="8" w:tplc="140A0005" w:tentative="1">
+      <w:start w:val="1"/>
+      <w:numFmt w:val="bullet"/>
+      <w:lvlText w:val=""/>
+      <w:lvlJc w:val="left"/>
+      <w:pPr>
+        <w:ind w:left="6480" w:hanging="360"/>
+      </w:pPr>
+      <w:rPr>
+        <w:rFonts w:ascii="Wingdings" w:hAnsi="Wingdings" w:hint="default"/>
+      </w:rPr>
+    </w:lvl>
+  </w:abstractNum>
+  <w:abstractNum w:abstractNumId="2" w15:restartNumberingAfterBreak="0">
+    <w:nsid w:val="5A721FF5"/>
+    <w:multiLevelType w:val="hybridMultilevel"/>
+    <w:tmpl w:val="599AC954"/>
+    <w:lvl w:ilvl="0" w:tplc="140A0001">
+      <w:start w:val="1"/>
+      <w:numFmt w:val="bullet"/>
+      <w:lvlText w:val=""/>
+      <w:lvlJc w:val="left"/>
+      <w:pPr>
+        <w:ind w:left="720" w:hanging="360"/>
+      </w:pPr>
+      <w:rPr>
+        <w:rFonts w:ascii="Symbol" w:hAnsi="Symbol" w:hint="default"/>
+      </w:rPr>
+    </w:lvl>
+    <w:lvl w:ilvl="1" w:tplc="140A0003" w:tentative="1">
+      <w:start w:val="1"/>
+      <w:numFmt w:val="bullet"/>
+      <w:lvlText w:val="o"/>
+      <w:lvlJc w:val="left"/>
+      <w:pPr>
+        <w:ind w:left="1440" w:hanging="360"/>
+      </w:pPr>
+      <w:rPr>
+        <w:rFonts w:ascii="Courier New" w:hAnsi="Courier New" w:cs="Courier New" w:hint="default"/>
+      </w:rPr>
+    </w:lvl>
+    <w:lvl w:ilvl="2" w:tplc="140A0005" w:tentative="1">
+      <w:start w:val="1"/>
+      <w:numFmt w:val="bullet"/>
+      <w:lvlText w:val=""/>
+      <w:lvlJc w:val="left"/>
+      <w:pPr>
+        <w:ind w:left="2160" w:hanging="360"/>
+      </w:pPr>
+      <w:rPr>
+        <w:rFonts w:ascii="Wingdings" w:hAnsi="Wingdings" w:hint="default"/>
+      </w:rPr>
+    </w:lvl>
+    <w:lvl w:ilvl="3" w:tplc="140A0001" w:tentative="1">
+      <w:start w:val="1"/>
+      <w:numFmt w:val="bullet"/>
+      <w:lvlText w:val=""/>
+      <w:lvlJc w:val="left"/>
+      <w:pPr>
+        <w:ind w:left="2880" w:hanging="360"/>
+      </w:pPr>
+      <w:rPr>
+        <w:rFonts w:ascii="Symbol" w:hAnsi="Symbol" w:hint="default"/>
+      </w:rPr>
+    </w:lvl>
+    <w:lvl w:ilvl="4" w:tplc="140A0003" w:tentative="1">
+      <w:start w:val="1"/>
+      <w:numFmt w:val="bullet"/>
+      <w:lvlText w:val="o"/>
+      <w:lvlJc w:val="left"/>
+      <w:pPr>
+        <w:ind w:left="3600" w:hanging="360"/>
+      </w:pPr>
+      <w:rPr>
+        <w:rFonts w:ascii="Courier New" w:hAnsi="Courier New" w:cs="Courier New" w:hint="default"/>
+      </w:rPr>
+    </w:lvl>
+    <w:lvl w:ilvl="5" w:tplc="140A0005" w:tentative="1">
+      <w:start w:val="1"/>
+      <w:numFmt w:val="bullet"/>
+      <w:lvlText w:val=""/>
+      <w:lvlJc w:val="left"/>
+      <w:pPr>
+        <w:ind w:left="4320" w:hanging="360"/>
+      </w:pPr>
+      <w:rPr>
+        <w:rFonts w:ascii="Wingdings" w:hAnsi="Wingdings" w:hint="default"/>
+      </w:rPr>
+    </w:lvl>
+    <w:lvl w:ilvl="6" w:tplc="140A0001" w:tentative="1">
+      <w:start w:val="1"/>
+      <w:numFmt w:val="bullet"/>
+      <w:lvlText w:val=""/>
+      <w:lvlJc w:val="left"/>
+      <w:pPr>
+        <w:ind w:left="5040" w:hanging="360"/>
+      </w:pPr>
+      <w:rPr>
+        <w:rFonts w:ascii="Symbol" w:hAnsi="Symbol" w:hint="default"/>
+      </w:rPr>
+    </w:lvl>
+    <w:lvl w:ilvl="7" w:tplc="140A0003" w:tentative="1">
+      <w:start w:val="1"/>
+      <w:numFmt w:val="bullet"/>
+      <w:lvlText w:val="o"/>
+      <w:lvlJc w:val="left"/>
+      <w:pPr>
+        <w:ind w:left="5760" w:hanging="360"/>
+      </w:pPr>
+      <w:rPr>
+        <w:rFonts w:ascii="Courier New" w:hAnsi="Courier New" w:cs="Courier New" w:hint="default"/>
+      </w:rPr>
+    </w:lvl>
+    <w:lvl w:ilvl="8" w:tplc="140A0005" w:tentative="1">
+      <w:start w:val="1"/>
+      <w:numFmt w:val="bullet"/>
+      <w:lvlText w:val=""/>
+      <w:lvlJc w:val="left"/>
+      <w:pPr>
+        <w:ind w:left="6480" w:hanging="360"/>
+      </w:pPr>
+      <w:rPr>
+        <w:rFonts w:ascii="Wingdings" w:hAnsi="Wingdings" w:hint="default"/>
+      </w:rPr>
+    </w:lvl>
+  </w:abstractNum>
+  <w:abstractNum w:abstractNumId="3" w15:restartNumberingAfterBreak="0">
+    <w:nsid w:val="6A162168"/>
+    <w:multiLevelType w:val="hybridMultilevel"/>
+    <w:tmpl w:val="8D5C83F8"/>
+    <w:lvl w:ilvl="0" w:tplc="140A0001">
+      <w:start w:val="1"/>
+      <w:numFmt w:val="bullet"/>
+      <w:lvlText w:val=""/>
+      <w:lvlJc w:val="left"/>
+      <w:pPr>
+        <w:ind w:left="1426" w:hanging="360"/>
+      </w:pPr>
+      <w:rPr>
+        <w:rFonts w:ascii="Symbol" w:hAnsi="Symbol" w:hint="default"/>
+      </w:rPr>
+    </w:lvl>
+    <w:lvl w:ilvl="1" w:tplc="140A0003" w:tentative="1">
+      <w:start w:val="1"/>
+      <w:numFmt w:val="bullet"/>
+      <w:lvlText w:val="o"/>
+      <w:lvlJc w:val="left"/>
+      <w:pPr>
+        <w:ind w:left="2146" w:hanging="360"/>
+      </w:pPr>
+      <w:rPr>
+        <w:rFonts w:ascii="Courier New" w:hAnsi="Courier New" w:cs="Courier New" w:hint="default"/>
+      </w:rPr>
+    </w:lvl>
+    <w:lvl w:ilvl="2" w:tplc="140A0005" w:tentative="1">
+      <w:start w:val="1"/>
+      <w:numFmt w:val="bullet"/>
+      <w:lvlText w:val=""/>
+      <w:lvlJc w:val="left"/>
+      <w:pPr>
+        <w:ind w:left="2866" w:hanging="360"/>
+      </w:pPr>
+      <w:rPr>
+        <w:rFonts w:ascii="Wingdings" w:hAnsi="Wingdings" w:hint="default"/>
+      </w:rPr>
+    </w:lvl>
+    <w:lvl w:ilvl="3" w:tplc="140A0001" w:tentative="1">
+      <w:start w:val="1"/>
+      <w:numFmt w:val="bullet"/>
+      <w:lvlText w:val=""/>
+      <w:lvlJc w:val="left"/>
+      <w:pPr>
+        <w:ind w:left="3586" w:hanging="360"/>
+      </w:pPr>
+      <w:rPr>
+        <w:rFonts w:ascii="Symbol" w:hAnsi="Symbol" w:hint="default"/>
+      </w:rPr>
+    </w:lvl>
+    <w:lvl w:ilvl="4" w:tplc="140A0003" w:tentative="1">
+      <w:start w:val="1"/>
+      <w:numFmt w:val="bullet"/>
+      <w:lvlText w:val="o"/>
+      <w:lvlJc w:val="left"/>
+      <w:pPr>
+        <w:ind w:left="4306" w:hanging="360"/>
+      </w:pPr>
+      <w:rPr>
+        <w:rFonts w:ascii="Courier New" w:hAnsi="Courier New" w:cs="Courier New" w:hint="default"/>
+      </w:rPr>
+    </w:lvl>
+    <w:lvl w:ilvl="5" w:tplc="140A0005" w:tentative="1">
+      <w:start w:val="1"/>
+      <w:numFmt w:val="bullet"/>
+      <w:lvlText w:val=""/>
+      <w:lvlJc w:val="left"/>
+      <w:pPr>
+        <w:ind w:left="5026" w:hanging="360"/>
+      </w:pPr>
+      <w:rPr>
+        <w:rFonts w:ascii="Wingdings" w:hAnsi="Wingdings" w:hint="default"/>
+      </w:rPr>
+    </w:lvl>
+    <w:lvl w:ilvl="6" w:tplc="140A0001" w:tentative="1">
+      <w:start w:val="1"/>
+      <w:numFmt w:val="bullet"/>
+      <w:lvlText w:val=""/>
+      <w:lvlJc w:val="left"/>
+      <w:pPr>
+        <w:ind w:left="5746" w:hanging="360"/>
+      </w:pPr>
+      <w:rPr>
+        <w:rFonts w:ascii="Symbol" w:hAnsi="Symbol" w:hint="default"/>
+      </w:rPr>
+    </w:lvl>
+    <w:lvl w:ilvl="7" w:tplc="140A0003" w:tentative="1">
+      <w:start w:val="1"/>
+      <w:numFmt w:val="bullet"/>
+      <w:lvlText w:val="o"/>
+      <w:lvlJc w:val="left"/>
+      <w:pPr>
+        <w:ind w:left="6466" w:hanging="360"/>
+      </w:pPr>
+      <w:rPr>
+        <w:rFonts w:ascii="Courier New" w:hAnsi="Courier New" w:cs="Courier New" w:hint="default"/>
+      </w:rPr>
+    </w:lvl>
+    <w:lvl w:ilvl="8" w:tplc="140A0005" w:tentative="1">
+      <w:start w:val="1"/>
+      <w:numFmt w:val="bullet"/>
+      <w:lvlText w:val=""/>
+      <w:lvlJc w:val="left"/>
+      <w:pPr>
+        <w:ind w:left="7186" w:hanging="360"/>
+      </w:pPr>
+      <w:rPr>
+        <w:rFonts w:ascii="Wingdings" w:hAnsi="Wingdings" w:hint="default"/>
+      </w:rPr>
+    </w:lvl>
+  </w:abstractNum>
   <w:num w:numId="1">
     <w:abstractNumId w:val="0"/>
+  </w:num>
+  <w:num w:numId="2">
+    <w:abstractNumId w:val="2"/>
+  </w:num>
+  <w:num w:numId="3">
+    <w:abstractNumId w:val="3"/>
+  </w:num>
+  <w:num w:numId="4">
+    <w:abstractNumId w:val="1"/>
   </w:num>
 </w:numbering>
 </file>
@@ -8752,7 +10347,7 @@
                   <c:v>1</c:v>
                 </c:pt>
                 <c:pt idx="23">
-                  <c:v>7</c:v>
+                  <c:v>12</c:v>
                 </c:pt>
                 <c:pt idx="24">
                   <c:v>0</c:v>

</xml_diff>

<commit_message>
Update Analisis de Resultados
</commit_message>
<xml_diff>
--- a/Analisis de Resultados.docx
+++ b/Analisis de Resultados.docx
@@ -1668,8 +1668,8 @@
       </w:pPr>
       <w:bookmarkStart w:id="0" w:name="_Toc88408529"/>
       <w:bookmarkStart w:id="1" w:name="_Toc88408571"/>
-      <w:bookmarkStart w:id="2" w:name="Introduccion"/>
-      <w:bookmarkStart w:id="3" w:name="_Toc88431405"/>
+      <w:bookmarkStart w:id="2" w:name="_Toc88431405"/>
+      <w:bookmarkStart w:id="3" w:name="Introduccion"/>
       <w:r>
         <w:rPr>
           <w:rFonts w:ascii="Times New Roman" w:eastAsia="Times New Roman" w:hAnsi="Times New Roman" w:cs="Times New Roman"/>
@@ -1679,11 +1679,12 @@
           <w:sz w:val="28"/>
           <w:szCs w:val="28"/>
         </w:rPr>
+        <w:lastRenderedPageBreak/>
         <w:t>Introducción</w:t>
       </w:r>
       <w:bookmarkEnd w:id="0"/>
       <w:bookmarkEnd w:id="1"/>
-      <w:bookmarkEnd w:id="3"/>
+      <w:bookmarkEnd w:id="2"/>
       <w:r>
         <w:rPr>
           <w:rFonts w:ascii="Times New Roman" w:eastAsia="Times New Roman" w:hAnsi="Times New Roman" w:cs="Times New Roman"/>
@@ -1696,7 +1697,7 @@
         <w:t xml:space="preserve"> </w:t>
       </w:r>
     </w:p>
-    <w:bookmarkEnd w:id="2"/>
+    <w:bookmarkEnd w:id="3"/>
     <w:p/>
     <w:p>
       <w:pPr>
@@ -1715,7 +1716,16 @@
           <w:sz w:val="24"/>
           <w:szCs w:val="24"/>
         </w:rPr>
-        <w:t>El presente trabajo es</w:t>
+        <w:t xml:space="preserve">El presente trabajo </w:t>
+      </w:r>
+      <w:proofErr w:type="spellStart"/>
+      <w:r>
+        <w:rPr>
+          <w:rFonts w:ascii="Times New Roman" w:hAnsi="Times New Roman" w:cs="Times New Roman"/>
+          <w:sz w:val="24"/>
+          <w:szCs w:val="24"/>
+        </w:rPr>
+        <w:t>es</w:t>
       </w:r>
       <w:r>
         <w:rPr>
@@ -1725,6 +1735,7 @@
         </w:rPr>
         <w:t>t</w:t>
       </w:r>
+      <w:proofErr w:type="spellEnd"/>
       <w:r>
         <w:rPr>
           <w:rFonts w:ascii="Times New Roman" w:hAnsi="Times New Roman" w:cs="Times New Roman"/>
@@ -1820,7 +1831,25 @@
           <w:sz w:val="24"/>
           <w:szCs w:val="24"/>
         </w:rPr>
-        <w:t xml:space="preserve">ambién se realizó el procesamiento de datos. En la segunda etapa del proyectó se trabajó en </w:t>
+        <w:t xml:space="preserve">ambién se realizó el procesamiento de datos. En la segunda etapa del </w:t>
+      </w:r>
+      <w:proofErr w:type="spellStart"/>
+      <w:r>
+        <w:rPr>
+          <w:rFonts w:ascii="Times New Roman" w:hAnsi="Times New Roman" w:cs="Times New Roman"/>
+          <w:sz w:val="24"/>
+          <w:szCs w:val="24"/>
+        </w:rPr>
+        <w:t>proyectó</w:t>
+      </w:r>
+      <w:proofErr w:type="spellEnd"/>
+      <w:r>
+        <w:rPr>
+          <w:rFonts w:ascii="Times New Roman" w:hAnsi="Times New Roman" w:cs="Times New Roman"/>
+          <w:sz w:val="24"/>
+          <w:szCs w:val="24"/>
+        </w:rPr>
+        <w:t xml:space="preserve"> se trabajó en </w:t>
       </w:r>
       <w:r>
         <w:rPr>
@@ -1920,7 +1949,6 @@
           <w:sz w:val="24"/>
           <w:szCs w:val="24"/>
         </w:rPr>
-        <w:lastRenderedPageBreak/>
         <w:t>A continuación se hace un análisis mucho más detallado de los resultados obtenidos durante la</w:t>
       </w:r>
       <w:r>
@@ -2022,6 +2050,7 @@
           <w:sz w:val="28"/>
           <w:szCs w:val="28"/>
         </w:rPr>
+        <w:lastRenderedPageBreak/>
         <w:t>Análisis de Resultados</w:t>
       </w:r>
       <w:bookmarkEnd w:id="4"/>
@@ -2152,6 +2181,7 @@
         </w:rPr>
         <w:t xml:space="preserve"> m</w:t>
       </w:r>
+      <w:proofErr w:type="spellStart"/>
       <w:r>
         <w:rPr>
           <w:rFonts w:ascii="Times New Roman" w:hAnsi="Times New Roman" w:cs="Times New Roman"/>
@@ -2159,7 +2189,17 @@
           <w:szCs w:val="24"/>
           <w:lang w:val="es-CR"/>
         </w:rPr>
-        <w:t xml:space="preserve">ás detallado, en </w:t>
+        <w:t>ás</w:t>
+      </w:r>
+      <w:proofErr w:type="spellEnd"/>
+      <w:r>
+        <w:rPr>
+          <w:rFonts w:ascii="Times New Roman" w:hAnsi="Times New Roman" w:cs="Times New Roman"/>
+          <w:sz w:val="24"/>
+          <w:szCs w:val="24"/>
+          <w:lang w:val="es-CR"/>
+        </w:rPr>
+        <w:t xml:space="preserve"> detallado, en </w:t>
       </w:r>
       <w:r>
         <w:rPr>
@@ -2676,7 +2716,6 @@
                 <w:szCs w:val="24"/>
                 <w:lang w:val="es-CR"/>
               </w:rPr>
-              <w:lastRenderedPageBreak/>
               <w:t>4.1</w:t>
             </w:r>
           </w:p>
@@ -3189,6 +3228,7 @@
           <w:szCs w:val="24"/>
           <w:lang w:val="en-US"/>
         </w:rPr>
+        <w:lastRenderedPageBreak/>
         <w:drawing>
           <wp:anchor distT="0" distB="0" distL="114300" distR="114300" simplePos="0" relativeHeight="251658240" behindDoc="0" locked="0" layoutInCell="1" allowOverlap="1" wp14:anchorId="242F241D" wp14:editId="30038E1B">
             <wp:simplePos x="0" y="0"/>
@@ -3302,7 +3342,6 @@
           <w:sz w:val="28"/>
           <w:szCs w:val="28"/>
         </w:rPr>
-        <w:lastRenderedPageBreak/>
         <w:t>Documentación</w:t>
       </w:r>
       <w:bookmarkEnd w:id="7"/>
@@ -3544,7 +3583,7 @@
                 <w:sz w:val="24"/>
                 <w:szCs w:val="24"/>
               </w:rPr>
-              <w:t>100</w:t>
+              <w:t>85</w:t>
             </w:r>
           </w:p>
         </w:tc>
@@ -3567,7 +3606,15 @@
                 <w:sz w:val="24"/>
                 <w:szCs w:val="24"/>
               </w:rPr>
-              <w:t>Se hicieron entradas al blog todos los días que se trabajaron. Estas se encuentran distribuidas en el tiempo desde unos días después de la asignación de la tarea.</w:t>
+              <w:t xml:space="preserve">Se hicieron entradas al blog todos los días que se trabajaron. Estas se encuentran distribuidas en el tiempo </w:t>
+            </w:r>
+            <w:r>
+              <w:rPr>
+                <w:rFonts w:ascii="Times New Roman" w:hAnsi="Times New Roman" w:cs="Times New Roman"/>
+                <w:sz w:val="24"/>
+                <w:szCs w:val="24"/>
+              </w:rPr>
+              <w:t xml:space="preserve">pero hay mas entradas al final que al inicio. </w:t>
             </w:r>
           </w:p>
         </w:tc>
@@ -3616,7 +3663,16 @@
                 <w:sz w:val="24"/>
                 <w:szCs w:val="24"/>
               </w:rPr>
-              <w:t>El contenido de la entrada en el blog es consistente con el tiempo dedicado</w:t>
+              <w:t xml:space="preserve">El contenido de la entrada en el blog es consistente </w:t>
+            </w:r>
+            <w:r>
+              <w:rPr>
+                <w:rFonts w:ascii="Times New Roman" w:hAnsi="Times New Roman" w:cs="Times New Roman"/>
+                <w:sz w:val="24"/>
+                <w:szCs w:val="24"/>
+              </w:rPr>
+              <w:lastRenderedPageBreak/>
+              <w:t>con el tiempo dedicado</w:t>
             </w:r>
           </w:p>
         </w:tc>
@@ -3640,6 +3696,7 @@
                 <w:sz w:val="24"/>
                 <w:szCs w:val="24"/>
               </w:rPr>
+              <w:lastRenderedPageBreak/>
               <w:t>100</w:t>
             </w:r>
           </w:p>
@@ -3850,16 +3907,7 @@
                 <w:sz w:val="24"/>
                 <w:szCs w:val="24"/>
               </w:rPr>
-              <w:t xml:space="preserve">Las referencias a los recursos utilizados existen, por qué y dónde </w:t>
-            </w:r>
-            <w:r>
-              <w:rPr>
-                <w:rFonts w:ascii="Times New Roman" w:hAnsi="Times New Roman" w:cs="Times New Roman"/>
-                <w:sz w:val="24"/>
-                <w:szCs w:val="24"/>
-              </w:rPr>
-              <w:lastRenderedPageBreak/>
-              <w:t xml:space="preserve">se utilizan son documentadas. </w:t>
+              <w:t xml:space="preserve">Las referencias a los recursos utilizados existen, por qué y dónde se utilizan son documentadas. </w:t>
             </w:r>
           </w:p>
         </w:tc>
@@ -3883,7 +3931,6 @@
                 <w:sz w:val="24"/>
                 <w:szCs w:val="24"/>
               </w:rPr>
-              <w:lastRenderedPageBreak/>
               <w:t>100</w:t>
             </w:r>
           </w:p>
@@ -4153,7 +4200,24 @@
           <w:sz w:val="24"/>
           <w:szCs w:val="24"/>
         </w:rPr>
-        <w:t xml:space="preserve">Como se puede observar en la tabla de análisis de documentación, esta se encuentra completa. Para demostrar que los avances del proyecto fueron distribuidos con el pasar del tiempo se realiza un grafico que </w:t>
+        <w:lastRenderedPageBreak/>
+        <w:t xml:space="preserve">Como se puede observar en la tabla de análisis de documentación, esta se encuentra completa. Para demostrar que los avances del proyecto fueron distribuidos con el pasar del tiempo se realiza un </w:t>
+      </w:r>
+      <w:r>
+        <w:rPr>
+          <w:rFonts w:ascii="Times New Roman" w:hAnsi="Times New Roman" w:cs="Times New Roman"/>
+          <w:sz w:val="24"/>
+          <w:szCs w:val="24"/>
+        </w:rPr>
+        <w:t>gráfico</w:t>
+      </w:r>
+      <w:r>
+        <w:rPr>
+          <w:rFonts w:ascii="Times New Roman" w:hAnsi="Times New Roman" w:cs="Times New Roman"/>
+          <w:sz w:val="24"/>
+          <w:szCs w:val="24"/>
+        </w:rPr>
+        <w:t xml:space="preserve"> que </w:t>
       </w:r>
       <w:r>
         <w:rPr>
@@ -4201,9 +4265,8 @@
           <w:rFonts w:ascii="Times New Roman" w:hAnsi="Times New Roman" w:cs="Times New Roman"/>
           <w:noProof/>
         </w:rPr>
-        <w:lastRenderedPageBreak/>
         <w:drawing>
-          <wp:inline distT="0" distB="0" distL="0" distR="0" wp14:anchorId="3E6BB9E0" wp14:editId="14DC5D25">
+          <wp:inline distT="0" distB="0" distL="0" distR="0" wp14:anchorId="3E6BB9E0" wp14:editId="48661008">
             <wp:extent cx="5486400" cy="3200400"/>
             <wp:effectExtent l="0" t="0" r="0" b="0"/>
             <wp:docPr id="1" name="Chart 1"/>
@@ -4451,6 +4514,7 @@
                 <w:sz w:val="24"/>
                 <w:szCs w:val="24"/>
               </w:rPr>
+              <w:lastRenderedPageBreak/>
               <w:t>1</w:t>
             </w:r>
           </w:p>
@@ -4522,16 +4586,7 @@
                 <w:sz w:val="24"/>
                 <w:szCs w:val="24"/>
               </w:rPr>
-              <w:t xml:space="preserve">Debido a que ya se tenía experiencia en esta área fue hecho </w:t>
-            </w:r>
-            <w:r>
-              <w:rPr>
-                <w:rFonts w:ascii="Times New Roman" w:hAnsi="Times New Roman" w:cs="Times New Roman"/>
-                <w:sz w:val="24"/>
-                <w:szCs w:val="24"/>
-              </w:rPr>
-              <w:lastRenderedPageBreak/>
-              <w:t>con bastante facilidad.</w:t>
+              <w:t>Debido a que ya se tenía experiencia en esta área fue hecho con bastante facilidad.</w:t>
             </w:r>
           </w:p>
         </w:tc>
@@ -4557,7 +4612,6 @@
                 <w:sz w:val="24"/>
                 <w:szCs w:val="24"/>
               </w:rPr>
-              <w:lastRenderedPageBreak/>
               <w:t>2</w:t>
             </w:r>
           </w:p>
@@ -4900,6 +4954,7 @@
           <w:sz w:val="28"/>
           <w:szCs w:val="28"/>
         </w:rPr>
+        <w:lastRenderedPageBreak/>
         <w:t>Datos básicos</w:t>
       </w:r>
       <w:bookmarkEnd w:id="13"/>
@@ -5549,7 +5604,16 @@
                 <w:sz w:val="24"/>
                 <w:szCs w:val="24"/>
               </w:rPr>
-              <w:t xml:space="preserve">Proceso diario de Movimientos, Aplicación CO, intereses CO, redención CO, Cierre de EC (40), transaccional para toda la operación de un cliente en un día. </w:t>
+              <w:t xml:space="preserve">Proceso diario de Movimientos, Aplicación CO, intereses CO, redención </w:t>
+            </w:r>
+            <w:r>
+              <w:rPr>
+                <w:rFonts w:ascii="Times New Roman" w:hAnsi="Times New Roman" w:cs="Times New Roman"/>
+                <w:sz w:val="24"/>
+                <w:szCs w:val="24"/>
+              </w:rPr>
+              <w:lastRenderedPageBreak/>
+              <w:t xml:space="preserve">CO, Cierre de EC (40), transaccional para toda la operación de un cliente en un día. </w:t>
             </w:r>
           </w:p>
         </w:tc>
@@ -5573,6 +5637,7 @@
                 <w:sz w:val="24"/>
                 <w:szCs w:val="24"/>
               </w:rPr>
+              <w:lastRenderedPageBreak/>
               <w:t>100</w:t>
             </w:r>
           </w:p>
@@ -5604,7 +5669,7 @@
                 <w:sz w:val="24"/>
                 <w:szCs w:val="24"/>
               </w:rPr>
-              <w:t xml:space="preserve"> algunas complicaciones a la hora de realizar el proceso diario de movimientos, sin embargo el proceso </w:t>
+              <w:t xml:space="preserve"> algunas </w:t>
             </w:r>
             <w:r>
               <w:rPr>
@@ -5613,7 +5678,7 @@
                 <w:szCs w:val="24"/>
               </w:rPr>
               <w:lastRenderedPageBreak/>
-              <w:t>respecto a las CO y los EC se pudo completar con mínimos atrasos.</w:t>
+              <w:t>complicaciones a la hora de realizar el proceso diario de movimientos, sin embargo el proceso respecto a las CO y los EC se pudo completar con mínimos atrasos.</w:t>
             </w:r>
           </w:p>
         </w:tc>
@@ -5648,6 +5713,7 @@
         </w:rPr>
         <w:t>A pesar de que esta fue una de las partes que llevo m</w:t>
       </w:r>
+      <w:proofErr w:type="spellStart"/>
       <w:r>
         <w:rPr>
           <w:rFonts w:ascii="Times New Roman" w:hAnsi="Times New Roman" w:cs="Times New Roman"/>
@@ -5655,8 +5721,9 @@
           <w:szCs w:val="24"/>
           <w:lang w:val="es-CR"/>
         </w:rPr>
-        <w:t xml:space="preserve">ás tiempo y que se </w:t>
-      </w:r>
+        <w:t>ás</w:t>
+      </w:r>
+      <w:proofErr w:type="spellEnd"/>
       <w:r>
         <w:rPr>
           <w:rFonts w:ascii="Times New Roman" w:hAnsi="Times New Roman" w:cs="Times New Roman"/>
@@ -5664,6 +5731,15 @@
           <w:szCs w:val="24"/>
           <w:lang w:val="es-CR"/>
         </w:rPr>
+        <w:t xml:space="preserve"> tiempo y que se </w:t>
+      </w:r>
+      <w:r>
+        <w:rPr>
+          <w:rFonts w:ascii="Times New Roman" w:hAnsi="Times New Roman" w:cs="Times New Roman"/>
+          <w:sz w:val="24"/>
+          <w:szCs w:val="24"/>
+          <w:lang w:val="es-CR"/>
+        </w:rPr>
         <w:t>llegó</w:t>
       </w:r>
       <w:r>
@@ -5673,8 +5749,9 @@
           <w:szCs w:val="24"/>
           <w:lang w:val="es-CR"/>
         </w:rPr>
-        <w:t xml:space="preserve"> a complicar un poco se logro obtener resultados positivos y se completo por completo tod</w:t>
-      </w:r>
+        <w:t xml:space="preserve"> a complicar un poco se </w:t>
+      </w:r>
+      <w:proofErr w:type="spellStart"/>
       <w:r>
         <w:rPr>
           <w:rFonts w:ascii="Times New Roman" w:hAnsi="Times New Roman" w:cs="Times New Roman"/>
@@ -5682,7 +5759,66 @@
           <w:szCs w:val="24"/>
           <w:lang w:val="es-CR"/>
         </w:rPr>
-        <w:t>os los puntos solicitados. En la tabla se puede observar como ambas partes fueron realizadas al 100%.</w:t>
+        <w:t>logro</w:t>
+      </w:r>
+      <w:proofErr w:type="spellEnd"/>
+      <w:r>
+        <w:rPr>
+          <w:rFonts w:ascii="Times New Roman" w:hAnsi="Times New Roman" w:cs="Times New Roman"/>
+          <w:sz w:val="24"/>
+          <w:szCs w:val="24"/>
+          <w:lang w:val="es-CR"/>
+        </w:rPr>
+        <w:t xml:space="preserve"> obtener resultados positivos y se </w:t>
+      </w:r>
+      <w:proofErr w:type="spellStart"/>
+      <w:r>
+        <w:rPr>
+          <w:rFonts w:ascii="Times New Roman" w:hAnsi="Times New Roman" w:cs="Times New Roman"/>
+          <w:sz w:val="24"/>
+          <w:szCs w:val="24"/>
+          <w:lang w:val="es-CR"/>
+        </w:rPr>
+        <w:t>completo</w:t>
+      </w:r>
+      <w:proofErr w:type="spellEnd"/>
+      <w:r>
+        <w:rPr>
+          <w:rFonts w:ascii="Times New Roman" w:hAnsi="Times New Roman" w:cs="Times New Roman"/>
+          <w:sz w:val="24"/>
+          <w:szCs w:val="24"/>
+          <w:lang w:val="es-CR"/>
+        </w:rPr>
+        <w:t xml:space="preserve"> por completo tod</w:t>
+      </w:r>
+      <w:r>
+        <w:rPr>
+          <w:rFonts w:ascii="Times New Roman" w:hAnsi="Times New Roman" w:cs="Times New Roman"/>
+          <w:sz w:val="24"/>
+          <w:szCs w:val="24"/>
+          <w:lang w:val="es-CR"/>
+        </w:rPr>
+        <w:t xml:space="preserve">os los puntos solicitados. En la tabla se puede observar </w:t>
+      </w:r>
+      <w:proofErr w:type="spellStart"/>
+      <w:r>
+        <w:rPr>
+          <w:rFonts w:ascii="Times New Roman" w:hAnsi="Times New Roman" w:cs="Times New Roman"/>
+          <w:sz w:val="24"/>
+          <w:szCs w:val="24"/>
+          <w:lang w:val="es-CR"/>
+        </w:rPr>
+        <w:t>como</w:t>
+      </w:r>
+      <w:proofErr w:type="spellEnd"/>
+      <w:r>
+        <w:rPr>
+          <w:rFonts w:ascii="Times New Roman" w:hAnsi="Times New Roman" w:cs="Times New Roman"/>
+          <w:sz w:val="24"/>
+          <w:szCs w:val="24"/>
+          <w:lang w:val="es-CR"/>
+        </w:rPr>
+        <w:t xml:space="preserve"> ambas partes fueron realizadas al 100%.</w:t>
       </w:r>
     </w:p>
     <w:p>
@@ -5980,7 +6116,37 @@
                 <w:szCs w:val="24"/>
                 <w:lang w:val="es-CR"/>
               </w:rPr>
-              <w:t xml:space="preserve"> muchas complicaciones al notar que el uso de triggers no era posible y al buscar la forma correcta de utilizar las variables </w:t>
+              <w:t xml:space="preserve"> muchas complicaciones al notar que el uso de </w:t>
+            </w:r>
+            <w:proofErr w:type="spellStart"/>
+            <w:r>
+              <w:rPr>
+                <w:rFonts w:ascii="Times New Roman" w:hAnsi="Times New Roman" w:cs="Times New Roman"/>
+                <w:sz w:val="24"/>
+                <w:szCs w:val="24"/>
+                <w:lang w:val="es-CR"/>
+              </w:rPr>
+              <w:t>triggers</w:t>
+            </w:r>
+            <w:proofErr w:type="spellEnd"/>
+            <w:r>
+              <w:rPr>
+                <w:rFonts w:ascii="Times New Roman" w:hAnsi="Times New Roman" w:cs="Times New Roman"/>
+                <w:sz w:val="24"/>
+                <w:szCs w:val="24"/>
+                <w:lang w:val="es-CR"/>
+              </w:rPr>
+              <w:t xml:space="preserve"> no era </w:t>
+            </w:r>
+            <w:r>
+              <w:rPr>
+                <w:rFonts w:ascii="Times New Roman" w:hAnsi="Times New Roman" w:cs="Times New Roman"/>
+                <w:sz w:val="24"/>
+                <w:szCs w:val="24"/>
+                <w:lang w:val="es-CR"/>
+              </w:rPr>
+              <w:lastRenderedPageBreak/>
+              <w:t xml:space="preserve">posible y al buscar la forma correcta de utilizar las variables </w:t>
             </w:r>
             <w:r>
               <w:rPr>
@@ -6085,6 +6251,7 @@
         </w:rPr>
         <w:t>En la presente sección se discute el análisis de resultados de las consultas y la p</w:t>
       </w:r>
+      <w:proofErr w:type="spellStart"/>
       <w:r>
         <w:rPr>
           <w:rFonts w:ascii="Times New Roman" w:hAnsi="Times New Roman" w:cs="Times New Roman"/>
@@ -6092,7 +6259,17 @@
           <w:szCs w:val="24"/>
           <w:lang w:val="es-CR"/>
         </w:rPr>
-        <w:t>ágina web del proyecto</w:t>
+        <w:t>ágina</w:t>
+      </w:r>
+      <w:proofErr w:type="spellEnd"/>
+      <w:r>
+        <w:rPr>
+          <w:rFonts w:ascii="Times New Roman" w:hAnsi="Times New Roman" w:cs="Times New Roman"/>
+          <w:sz w:val="24"/>
+          <w:szCs w:val="24"/>
+          <w:lang w:val="es-CR"/>
+        </w:rPr>
+        <w:t xml:space="preserve"> web del proyecto</w:t>
       </w:r>
       <w:r>
         <w:rPr>
@@ -6456,7 +6633,7 @@
                 <w:sz w:val="24"/>
                 <w:szCs w:val="24"/>
               </w:rPr>
-              <w:t xml:space="preserve">La consulta #2 representó complicaciones a la hora de determinar si se cumplían las condiciones para que </w:t>
+              <w:t xml:space="preserve">La consulta #2 representó </w:t>
             </w:r>
             <w:r>
               <w:rPr>
@@ -6465,7 +6642,7 @@
                 <w:szCs w:val="24"/>
               </w:rPr>
               <w:lastRenderedPageBreak/>
-              <w:t>una cuenta se mostrará en la consulta, sin embargo después de una investigación y trabajo se logró completar exitosamente.</w:t>
+              <w:t>complicaciones a la hora de determinar si se cumplían las condiciones para que una cuenta se mostrará en la consulta, sin embargo después de una investigación y trabajo se logró completar exitosamente.</w:t>
             </w:r>
           </w:p>
         </w:tc>
@@ -6660,7 +6837,16 @@
                 <w:sz w:val="24"/>
                 <w:szCs w:val="24"/>
               </w:rPr>
-              <w:t>Mostrar las consultas no representó ninguna dificultad debido a que se tiene bastante experiencia mostrando tablas o información en las páginas web.</w:t>
+              <w:t xml:space="preserve">Mostrar las consultas no representó ninguna dificultad debido a que se tiene bastante experiencia </w:t>
+            </w:r>
+            <w:r>
+              <w:rPr>
+                <w:rFonts w:ascii="Times New Roman" w:hAnsi="Times New Roman" w:cs="Times New Roman"/>
+                <w:sz w:val="24"/>
+                <w:szCs w:val="24"/>
+              </w:rPr>
+              <w:lastRenderedPageBreak/>
+              <w:t>mostrando tablas o información en las páginas web.</w:t>
             </w:r>
           </w:p>
         </w:tc>
@@ -6692,7 +6878,6 @@
           <w:sz w:val="24"/>
           <w:szCs w:val="24"/>
         </w:rPr>
-        <w:lastRenderedPageBreak/>
         <w:t>Como se puede observar en la tabla, esta parte del proyecto representó una dificultad más que todo analítica debido a que se tuvo que analizar bastante como proceder con lo que se pedía. Además de analizar se tenía que encontrar la manera de programar en SQL la solución que se pensó, gracias a la ayuda de la investigación y el trabajo en equipo estas consultas se lograron hacer al 100%.</w:t>
       </w:r>
     </w:p>
@@ -7128,7 +7313,16 @@
           <w:sz w:val="24"/>
           <w:szCs w:val="24"/>
         </w:rPr>
-        <w:t>as correcciones que fueron hechas por el profesor durante las dos etapas anteriormente entregadas. Se mejoró el manejo de errores y se optimizaron muchas de las consultas que se habían hecho previamente. Además, se trabajó en mantener una buena indentación y que el código se viera agradable a la vista.</w:t>
+        <w:t xml:space="preserve">as correcciones que fueron hechas por el profesor </w:t>
+      </w:r>
+      <w:r>
+        <w:rPr>
+          <w:rFonts w:ascii="Times New Roman" w:hAnsi="Times New Roman" w:cs="Times New Roman"/>
+          <w:sz w:val="24"/>
+          <w:szCs w:val="24"/>
+        </w:rPr>
+        <w:lastRenderedPageBreak/>
+        <w:t>durante las dos etapas anteriormente entregadas. Se mejoró el manejo de errores y se optimizaron muchas de las consultas que se habían hecho previamente. Además, se trabajó en mantener una buena indentación y que el código se viera agradable a la vista.</w:t>
       </w:r>
     </w:p>
     <w:p>
@@ -7157,7 +7351,6 @@
           <w:sz w:val="28"/>
           <w:szCs w:val="28"/>
         </w:rPr>
-        <w:lastRenderedPageBreak/>
         <w:t>Estadísticas de tiempo</w:t>
       </w:r>
       <w:bookmarkEnd w:id="28"/>
@@ -7240,7 +7433,6 @@
                 <w:rFonts w:ascii="Times New Roman" w:hAnsi="Times New Roman" w:cs="Times New Roman"/>
                 <w:sz w:val="24"/>
                 <w:szCs w:val="24"/>
-                <w:highlight w:val="yellow"/>
               </w:rPr>
               <w:t>Hilary Castro</w:t>
             </w:r>
@@ -7317,6 +7509,9 @@
                 <w:szCs w:val="24"/>
               </w:rPr>
             </w:pPr>
+            <w:r>
+              <w:t>15 de Noviembre</w:t>
+            </w:r>
           </w:p>
         </w:tc>
         <w:tc>
@@ -7332,6 +7527,14 @@
                 <w:szCs w:val="24"/>
               </w:rPr>
             </w:pPr>
+            <w:r>
+              <w:rPr>
+                <w:rFonts w:ascii="Times New Roman" w:hAnsi="Times New Roman" w:cs="Times New Roman"/>
+                <w:sz w:val="24"/>
+                <w:szCs w:val="24"/>
+              </w:rPr>
+              <w:t>4</w:t>
+            </w:r>
           </w:p>
         </w:tc>
       </w:tr>
@@ -7349,6 +7552,9 @@
                 <w:szCs w:val="24"/>
               </w:rPr>
             </w:pPr>
+            <w:r>
+              <w:t>16 de Noviembre</w:t>
+            </w:r>
           </w:p>
         </w:tc>
         <w:tc>
@@ -7364,6 +7570,14 @@
                 <w:szCs w:val="24"/>
               </w:rPr>
             </w:pPr>
+            <w:r>
+              <w:rPr>
+                <w:rFonts w:ascii="Times New Roman" w:hAnsi="Times New Roman" w:cs="Times New Roman"/>
+                <w:sz w:val="24"/>
+                <w:szCs w:val="24"/>
+              </w:rPr>
+              <w:t>1</w:t>
+            </w:r>
           </w:p>
         </w:tc>
       </w:tr>
@@ -7381,6 +7595,9 @@
                 <w:szCs w:val="24"/>
               </w:rPr>
             </w:pPr>
+            <w:r>
+              <w:t>17 de Noviembre</w:t>
+            </w:r>
           </w:p>
         </w:tc>
         <w:tc>
@@ -7396,6 +7613,14 @@
                 <w:szCs w:val="24"/>
               </w:rPr>
             </w:pPr>
+            <w:r>
+              <w:rPr>
+                <w:rFonts w:ascii="Times New Roman" w:hAnsi="Times New Roman" w:cs="Times New Roman"/>
+                <w:sz w:val="24"/>
+                <w:szCs w:val="24"/>
+              </w:rPr>
+              <w:t>3</w:t>
+            </w:r>
           </w:p>
         </w:tc>
       </w:tr>
@@ -7413,6 +7638,15 @@
                 <w:szCs w:val="24"/>
               </w:rPr>
             </w:pPr>
+            <w:r>
+              <w:t>1</w:t>
+            </w:r>
+            <w:r>
+              <w:t xml:space="preserve">8 </w:t>
+            </w:r>
+            <w:r>
+              <w:t>de Noviembre</w:t>
+            </w:r>
           </w:p>
         </w:tc>
         <w:tc>
@@ -7428,6 +7662,14 @@
                 <w:szCs w:val="24"/>
               </w:rPr>
             </w:pPr>
+            <w:r>
+              <w:rPr>
+                <w:rFonts w:ascii="Times New Roman" w:hAnsi="Times New Roman" w:cs="Times New Roman"/>
+                <w:sz w:val="24"/>
+                <w:szCs w:val="24"/>
+              </w:rPr>
+              <w:t>5</w:t>
+            </w:r>
           </w:p>
         </w:tc>
       </w:tr>
@@ -7441,6 +7683,188 @@
               <w:spacing w:line="480" w:lineRule="auto"/>
               <w:rPr>
                 <w:rFonts w:ascii="Times New Roman" w:hAnsi="Times New Roman" w:cs="Times New Roman"/>
+                <w:sz w:val="24"/>
+                <w:szCs w:val="24"/>
+              </w:rPr>
+            </w:pPr>
+            <w:r>
+              <w:t>1</w:t>
+            </w:r>
+            <w:r>
+              <w:t>9</w:t>
+            </w:r>
+            <w:r>
+              <w:t xml:space="preserve"> de Noviembre</w:t>
+            </w:r>
+          </w:p>
+        </w:tc>
+        <w:tc>
+          <w:tcPr>
+            <w:tcW w:w="4675" w:type="dxa"/>
+          </w:tcPr>
+          <w:p>
+            <w:pPr>
+              <w:spacing w:line="480" w:lineRule="auto"/>
+              <w:rPr>
+                <w:rFonts w:ascii="Times New Roman" w:hAnsi="Times New Roman" w:cs="Times New Roman"/>
+                <w:sz w:val="24"/>
+                <w:szCs w:val="24"/>
+              </w:rPr>
+            </w:pPr>
+            <w:r>
+              <w:rPr>
+                <w:rFonts w:ascii="Times New Roman" w:hAnsi="Times New Roman" w:cs="Times New Roman"/>
+                <w:sz w:val="24"/>
+                <w:szCs w:val="24"/>
+              </w:rPr>
+              <w:t>5</w:t>
+            </w:r>
+          </w:p>
+        </w:tc>
+      </w:tr>
+      <w:tr>
+        <w:tc>
+          <w:tcPr>
+            <w:tcW w:w="4675" w:type="dxa"/>
+          </w:tcPr>
+          <w:p>
+            <w:pPr>
+              <w:spacing w:line="480" w:lineRule="auto"/>
+              <w:rPr>
+                <w:rFonts w:ascii="Times New Roman" w:hAnsi="Times New Roman" w:cs="Times New Roman"/>
+                <w:sz w:val="24"/>
+                <w:szCs w:val="24"/>
+              </w:rPr>
+            </w:pPr>
+            <w:r>
+              <w:t>20</w:t>
+            </w:r>
+            <w:r>
+              <w:t xml:space="preserve"> de Noviembre</w:t>
+            </w:r>
+          </w:p>
+        </w:tc>
+        <w:tc>
+          <w:tcPr>
+            <w:tcW w:w="4675" w:type="dxa"/>
+          </w:tcPr>
+          <w:p>
+            <w:pPr>
+              <w:spacing w:line="480" w:lineRule="auto"/>
+              <w:rPr>
+                <w:rFonts w:ascii="Times New Roman" w:hAnsi="Times New Roman" w:cs="Times New Roman"/>
+                <w:sz w:val="24"/>
+                <w:szCs w:val="24"/>
+              </w:rPr>
+            </w:pPr>
+            <w:r>
+              <w:rPr>
+                <w:rFonts w:ascii="Times New Roman" w:hAnsi="Times New Roman" w:cs="Times New Roman"/>
+                <w:sz w:val="24"/>
+                <w:szCs w:val="24"/>
+              </w:rPr>
+              <w:t>1</w:t>
+            </w:r>
+          </w:p>
+        </w:tc>
+      </w:tr>
+      <w:tr>
+        <w:tc>
+          <w:tcPr>
+            <w:tcW w:w="4675" w:type="dxa"/>
+          </w:tcPr>
+          <w:p>
+            <w:pPr>
+              <w:spacing w:line="480" w:lineRule="auto"/>
+              <w:rPr>
+                <w:rFonts w:ascii="Times New Roman" w:hAnsi="Times New Roman" w:cs="Times New Roman"/>
+                <w:sz w:val="24"/>
+                <w:szCs w:val="24"/>
+              </w:rPr>
+            </w:pPr>
+            <w:r>
+              <w:t>21</w:t>
+            </w:r>
+            <w:r>
+              <w:t xml:space="preserve"> de Noviembre</w:t>
+            </w:r>
+          </w:p>
+        </w:tc>
+        <w:tc>
+          <w:tcPr>
+            <w:tcW w:w="4675" w:type="dxa"/>
+          </w:tcPr>
+          <w:p>
+            <w:pPr>
+              <w:spacing w:line="480" w:lineRule="auto"/>
+              <w:rPr>
+                <w:rFonts w:ascii="Times New Roman" w:hAnsi="Times New Roman" w:cs="Times New Roman"/>
+                <w:sz w:val="24"/>
+                <w:szCs w:val="24"/>
+              </w:rPr>
+            </w:pPr>
+            <w:r>
+              <w:rPr>
+                <w:rFonts w:ascii="Times New Roman" w:hAnsi="Times New Roman" w:cs="Times New Roman"/>
+                <w:sz w:val="24"/>
+                <w:szCs w:val="24"/>
+              </w:rPr>
+              <w:t>5</w:t>
+            </w:r>
+          </w:p>
+        </w:tc>
+      </w:tr>
+      <w:tr>
+        <w:tc>
+          <w:tcPr>
+            <w:tcW w:w="4675" w:type="dxa"/>
+          </w:tcPr>
+          <w:p>
+            <w:pPr>
+              <w:spacing w:line="480" w:lineRule="auto"/>
+            </w:pPr>
+            <w:r>
+              <w:t xml:space="preserve">22 </w:t>
+            </w:r>
+            <w:r>
+              <w:t>de Noviembre</w:t>
+            </w:r>
+          </w:p>
+        </w:tc>
+        <w:tc>
+          <w:tcPr>
+            <w:tcW w:w="4675" w:type="dxa"/>
+          </w:tcPr>
+          <w:p>
+            <w:pPr>
+              <w:spacing w:line="480" w:lineRule="auto"/>
+              <w:rPr>
+                <w:rFonts w:ascii="Times New Roman" w:hAnsi="Times New Roman" w:cs="Times New Roman"/>
+                <w:sz w:val="24"/>
+                <w:szCs w:val="24"/>
+              </w:rPr>
+            </w:pPr>
+            <w:r>
+              <w:rPr>
+                <w:rFonts w:ascii="Times New Roman" w:hAnsi="Times New Roman" w:cs="Times New Roman"/>
+                <w:sz w:val="24"/>
+                <w:szCs w:val="24"/>
+              </w:rPr>
+              <w:t>4</w:t>
+            </w:r>
+          </w:p>
+        </w:tc>
+      </w:tr>
+      <w:tr>
+        <w:tc>
+          <w:tcPr>
+            <w:tcW w:w="4675" w:type="dxa"/>
+          </w:tcPr>
+          <w:p>
+            <w:pPr>
+              <w:spacing w:line="480" w:lineRule="auto"/>
+              <w:rPr>
+                <w:rFonts w:ascii="Times New Roman" w:hAnsi="Times New Roman" w:cs="Times New Roman"/>
                 <w:b/>
                 <w:bCs/>
                 <w:sz w:val="24"/>
@@ -7474,6 +7898,16 @@
                 <w:szCs w:val="24"/>
               </w:rPr>
             </w:pPr>
+            <w:r>
+              <w:rPr>
+                <w:rFonts w:ascii="Times New Roman" w:hAnsi="Times New Roman" w:cs="Times New Roman"/>
+                <w:b/>
+                <w:bCs/>
+                <w:sz w:val="24"/>
+                <w:szCs w:val="24"/>
+              </w:rPr>
+              <w:t>28 Horas</w:t>
+            </w:r>
           </w:p>
         </w:tc>
       </w:tr>
@@ -7696,6 +8130,7 @@
                 <w:sz w:val="24"/>
                 <w:szCs w:val="24"/>
               </w:rPr>
+              <w:lastRenderedPageBreak/>
               <w:t>15 de Noviembre</w:t>
             </w:r>
           </w:p>
@@ -7987,8 +8422,25 @@
           <w:sz w:val="24"/>
           <w:szCs w:val="24"/>
         </w:rPr>
-        <w:lastRenderedPageBreak/>
-        <w:t>A continuación se muestra un grafico que representa las entradas hechas en GitHub durante la realización de esta etapa del proyecto.</w:t>
+        <w:t xml:space="preserve">A continuación se muestra un </w:t>
+      </w:r>
+      <w:proofErr w:type="spellStart"/>
+      <w:r>
+        <w:rPr>
+          <w:rFonts w:ascii="Times New Roman" w:hAnsi="Times New Roman" w:cs="Times New Roman"/>
+          <w:sz w:val="24"/>
+          <w:szCs w:val="24"/>
+        </w:rPr>
+        <w:t>grafico</w:t>
+      </w:r>
+      <w:proofErr w:type="spellEnd"/>
+      <w:r>
+        <w:rPr>
+          <w:rFonts w:ascii="Times New Roman" w:hAnsi="Times New Roman" w:cs="Times New Roman"/>
+          <w:sz w:val="24"/>
+          <w:szCs w:val="24"/>
+        </w:rPr>
+        <w:t xml:space="preserve"> que representa las entradas hechas en GitHub durante la realización de esta etapa del proyecto.</w:t>
       </w:r>
     </w:p>
     <w:p>
@@ -8008,7 +8460,7 @@
           <w:lang w:val="en-US"/>
         </w:rPr>
         <w:drawing>
-          <wp:inline distT="0" distB="0" distL="0" distR="0" wp14:anchorId="3C428829" wp14:editId="4484394B">
+          <wp:inline distT="0" distB="0" distL="0" distR="0" wp14:anchorId="3C428829" wp14:editId="7C2C3A9D">
             <wp:extent cx="5486400" cy="3200400"/>
             <wp:effectExtent l="0" t="0" r="0" b="0"/>
             <wp:docPr id="2" name="Chart 2"/>
@@ -8107,7 +8559,16 @@
           <w:sz w:val="24"/>
           <w:szCs w:val="24"/>
         </w:rPr>
-        <w:t>y se puso en práctica las técnicas aprendidas durante las clases. Por otro lado, también se aprendió a trabajar en equipo y a dividir el trabajo equitativamente, de manera que cada uno de los integrantes del grupo estuviera satisfecho con la cantidad de trabajo establecido</w:t>
+        <w:t xml:space="preserve">y se puso en práctica las técnicas aprendidas durante las clases. Por otro lado, también se aprendió a trabajar en equipo y a dividir el trabajo </w:t>
+      </w:r>
+      <w:r>
+        <w:rPr>
+          <w:rFonts w:ascii="Times New Roman" w:hAnsi="Times New Roman" w:cs="Times New Roman"/>
+          <w:sz w:val="24"/>
+          <w:szCs w:val="24"/>
+        </w:rPr>
+        <w:lastRenderedPageBreak/>
+        <w:t>equitativamente, de manera que cada uno de los integrantes del grupo estuviera satisfecho con la cantidad de trabajo establecido</w:t>
       </w:r>
       <w:r>
         <w:rPr>
@@ -8195,7 +8656,6 @@
           <w:sz w:val="24"/>
           <w:szCs w:val="24"/>
         </w:rPr>
-        <w:lastRenderedPageBreak/>
         <w:t xml:space="preserve">Ser persistente en la búsqueda de información en internet, muchas veces no se logró encontrar información </w:t>
       </w:r>
       <w:r>
@@ -9763,10 +10223,10 @@
           </c:marker>
           <c:cat>
             <c:numRef>
-              <c:f>Sheet1!$A$2:$A$25</c:f>
+              <c:f>Sheet1!$A$2:$A$26</c:f>
               <c:numCache>
                 <c:formatCode>d\-mmm</c:formatCode>
-                <c:ptCount val="24"/>
+                <c:ptCount val="25"/>
                 <c:pt idx="0">
                   <c:v>44498</c:v>
                 </c:pt>
@@ -9839,15 +10299,18 @@
                 <c:pt idx="23">
                   <c:v>44521</c:v>
                 </c:pt>
+                <c:pt idx="24">
+                  <c:v>44522</c:v>
+                </c:pt>
               </c:numCache>
             </c:numRef>
           </c:cat>
           <c:val>
             <c:numRef>
-              <c:f>Sheet1!$B$2:$B$25</c:f>
+              <c:f>Sheet1!$B$2:$B$26</c:f>
               <c:numCache>
                 <c:formatCode>General</c:formatCode>
-                <c:ptCount val="24"/>
+                <c:ptCount val="25"/>
                 <c:pt idx="0">
                   <c:v>1</c:v>
                 </c:pt>
@@ -9918,6 +10381,9 @@
                   <c:v>1</c:v>
                 </c:pt>
                 <c:pt idx="23">
+                  <c:v>1</c:v>
+                </c:pt>
+                <c:pt idx="24">
                   <c:v>1</c:v>
                 </c:pt>
               </c:numCache>
@@ -10347,10 +10813,10 @@
                   <c:v>1</c:v>
                 </c:pt>
                 <c:pt idx="23">
-                  <c:v>12</c:v>
+                  <c:v>14</c:v>
                 </c:pt>
                 <c:pt idx="24">
-                  <c:v>0</c:v>
+                  <c:v>5</c:v>
                 </c:pt>
               </c:numCache>
             </c:numRef>

</xml_diff>